<commit_message>
improve section 5 and 6
</commit_message>
<xml_diff>
--- a/word/OilSandsPaper_V18.docx
+++ b/word/OilSandsPaper_V18.docx
@@ -1056,7 +1056,7 @@
           <w:r>
             <w:fldChar w:fldCharType="separate"/>
           </w:r>
-          <w:hyperlink w:anchor="_Toc419833530" w:history="1">
+          <w:hyperlink w:anchor="_Toc422202977" w:history="1">
             <w:r>
               <w:rPr>
                 <w:rStyle w:val="Hyperlink"/>
@@ -1084,7 +1084,7 @@
                 <w:noProof/>
                 <w:webHidden/>
               </w:rPr>
-              <w:instrText xml:space="preserve"> PAGEREF _Toc419833530 \h </w:instrText>
+              <w:instrText xml:space="preserve"> PAGEREF _Toc422202977 \h </w:instrText>
             </w:r>
             <w:r>
               <w:rPr>
@@ -1127,7 +1127,7 @@
               <w:lang w:eastAsia="en-CA"/>
             </w:rPr>
           </w:pPr>
-          <w:hyperlink w:anchor="_Toc419833531" w:history="1">
+          <w:hyperlink w:anchor="_Toc422202978" w:history="1">
             <w:r>
               <w:rPr>
                 <w:rStyle w:val="Hyperlink"/>
@@ -1156,7 +1156,7 @@
                 <w:noProof/>
                 <w:webHidden/>
               </w:rPr>
-              <w:instrText xml:space="preserve"> PAGEREF _Toc419833531 \h </w:instrText>
+              <w:instrText xml:space="preserve"> PAGEREF _Toc422202978 \h </w:instrText>
             </w:r>
             <w:r>
               <w:rPr>
@@ -1199,7 +1199,7 @@
               <w:lang w:eastAsia="en-CA"/>
             </w:rPr>
           </w:pPr>
-          <w:hyperlink w:anchor="_Toc419833532" w:history="1">
+          <w:hyperlink w:anchor="_Toc422202979" w:history="1">
             <w:r>
               <w:rPr>
                 <w:rStyle w:val="Hyperlink"/>
@@ -1228,7 +1228,7 @@
                 <w:noProof/>
                 <w:webHidden/>
               </w:rPr>
-              <w:instrText xml:space="preserve"> PAGEREF _Toc419833532 \h </w:instrText>
+              <w:instrText xml:space="preserve"> PAGEREF _Toc422202979 \h </w:instrText>
             </w:r>
             <w:r>
               <w:rPr>
@@ -1271,7 +1271,7 @@
               <w:lang w:eastAsia="en-CA"/>
             </w:rPr>
           </w:pPr>
-          <w:hyperlink w:anchor="_Toc419833533" w:history="1">
+          <w:hyperlink w:anchor="_Toc422202980" w:history="1">
             <w:r>
               <w:rPr>
                 <w:rStyle w:val="Hyperlink"/>
@@ -1299,7 +1299,7 @@
                 <w:noProof/>
                 <w:webHidden/>
               </w:rPr>
-              <w:instrText xml:space="preserve"> PAGEREF _Toc419833533 \h </w:instrText>
+              <w:instrText xml:space="preserve"> PAGEREF _Toc422202980 \h </w:instrText>
             </w:r>
             <w:r>
               <w:rPr>
@@ -1342,7 +1342,7 @@
               <w:lang w:eastAsia="en-CA"/>
             </w:rPr>
           </w:pPr>
-          <w:hyperlink w:anchor="_Toc419833534" w:history="1">
+          <w:hyperlink w:anchor="_Toc422202981" w:history="1">
             <w:r>
               <w:rPr>
                 <w:rStyle w:val="Hyperlink"/>
@@ -1390,7 +1390,7 @@
                 <w:noProof/>
                 <w:webHidden/>
               </w:rPr>
-              <w:instrText xml:space="preserve"> PAGEREF _Toc419833534 \h </w:instrText>
+              <w:instrText xml:space="preserve"> PAGEREF _Toc422202981 \h </w:instrText>
             </w:r>
             <w:r>
               <w:rPr>
@@ -1433,7 +1433,7 @@
               <w:lang w:eastAsia="en-CA"/>
             </w:rPr>
           </w:pPr>
-          <w:hyperlink w:anchor="_Toc419833535" w:history="1">
+          <w:hyperlink w:anchor="_Toc422202982" w:history="1">
             <w:r>
               <w:rPr>
                 <w:rStyle w:val="Hyperlink"/>
@@ -1462,7 +1462,7 @@
                 <w:noProof/>
                 <w:webHidden/>
               </w:rPr>
-              <w:instrText xml:space="preserve"> PAGEREF _Toc419833535 \h </w:instrText>
+              <w:instrText xml:space="preserve"> PAGEREF _Toc422202982 \h </w:instrText>
             </w:r>
             <w:r>
               <w:rPr>
@@ -1505,7 +1505,7 @@
               <w:lang w:eastAsia="en-CA"/>
             </w:rPr>
           </w:pPr>
-          <w:hyperlink w:anchor="_Toc419833536" w:history="1">
+          <w:hyperlink w:anchor="_Toc422202983" w:history="1">
             <w:r>
               <w:rPr>
                 <w:rStyle w:val="Hyperlink"/>
@@ -1533,7 +1533,7 @@
                 <w:noProof/>
                 <w:webHidden/>
               </w:rPr>
-              <w:instrText xml:space="preserve"> PAGEREF _Toc419833536 \h </w:instrText>
+              <w:instrText xml:space="preserve"> PAGEREF _Toc422202983 \h </w:instrText>
             </w:r>
             <w:r>
               <w:rPr>
@@ -1576,7 +1576,7 @@
               <w:lang w:eastAsia="en-CA"/>
             </w:rPr>
           </w:pPr>
-          <w:hyperlink w:anchor="_Toc419833537" w:history="1">
+          <w:hyperlink w:anchor="_Toc422202984" w:history="1">
             <w:r>
               <w:rPr>
                 <w:rStyle w:val="Hyperlink"/>
@@ -1606,7 +1606,7 @@
                 <w:noProof/>
                 <w:webHidden/>
               </w:rPr>
-              <w:instrText xml:space="preserve"> PAGEREF _Toc419833537 \h </w:instrText>
+              <w:instrText xml:space="preserve"> PAGEREF _Toc422202984 \h </w:instrText>
             </w:r>
             <w:r>
               <w:rPr>
@@ -1649,7 +1649,7 @@
               <w:lang w:eastAsia="en-CA"/>
             </w:rPr>
           </w:pPr>
-          <w:hyperlink w:anchor="_Toc419833538" w:history="1">
+          <w:hyperlink w:anchor="_Toc422202985" w:history="1">
             <w:r>
               <w:rPr>
                 <w:rStyle w:val="Hyperlink"/>
@@ -1697,7 +1697,7 @@
                 <w:noProof/>
                 <w:webHidden/>
               </w:rPr>
-              <w:instrText xml:space="preserve"> PAGEREF _Toc419833538 \h </w:instrText>
+              <w:instrText xml:space="preserve"> PAGEREF _Toc422202985 \h </w:instrText>
             </w:r>
             <w:r>
               <w:rPr>
@@ -1740,7 +1740,7 @@
               <w:lang w:eastAsia="en-CA"/>
             </w:rPr>
           </w:pPr>
-          <w:hyperlink w:anchor="_Toc419833539" w:history="1">
+          <w:hyperlink w:anchor="_Toc422202986" w:history="1">
             <w:r>
               <w:rPr>
                 <w:rStyle w:val="Hyperlink"/>
@@ -1788,7 +1788,7 @@
                 <w:noProof/>
                 <w:webHidden/>
               </w:rPr>
-              <w:instrText xml:space="preserve"> PAGEREF _Toc419833539 \h </w:instrText>
+              <w:instrText xml:space="preserve"> PAGEREF _Toc422202986 \h </w:instrText>
             </w:r>
             <w:r>
               <w:rPr>
@@ -1831,7 +1831,7 @@
               <w:lang w:eastAsia="en-CA"/>
             </w:rPr>
           </w:pPr>
-          <w:hyperlink w:anchor="_Toc419833540" w:history="1">
+          <w:hyperlink w:anchor="_Toc422202987" w:history="1">
             <w:r>
               <w:rPr>
                 <w:rStyle w:val="Hyperlink"/>
@@ -1879,7 +1879,7 @@
                 <w:noProof/>
                 <w:webHidden/>
               </w:rPr>
-              <w:instrText xml:space="preserve"> PAGEREF _Toc419833540 \h </w:instrText>
+              <w:instrText xml:space="preserve"> PAGEREF _Toc422202987 \h </w:instrText>
             </w:r>
             <w:r>
               <w:rPr>
@@ -1922,7 +1922,7 @@
               <w:lang w:eastAsia="en-CA"/>
             </w:rPr>
           </w:pPr>
-          <w:hyperlink w:anchor="_Toc419833541" w:history="1">
+          <w:hyperlink w:anchor="_Toc422202988" w:history="1">
             <w:r>
               <w:rPr>
                 <w:rStyle w:val="Hyperlink"/>
@@ -1950,7 +1950,7 @@
                 <w:noProof/>
                 <w:webHidden/>
               </w:rPr>
-              <w:instrText xml:space="preserve"> PAGEREF _Toc419833541 \h </w:instrText>
+              <w:instrText xml:space="preserve"> PAGEREF _Toc422202988 \h </w:instrText>
             </w:r>
             <w:r>
               <w:rPr>
@@ -1993,7 +1993,7 @@
               <w:lang w:eastAsia="en-CA"/>
             </w:rPr>
           </w:pPr>
-          <w:hyperlink w:anchor="_Toc419833542" w:history="1">
+          <w:hyperlink w:anchor="_Toc422202989" w:history="1">
             <w:r>
               <w:rPr>
                 <w:rStyle w:val="Hyperlink"/>
@@ -2022,7 +2022,7 @@
                 <w:noProof/>
                 <w:webHidden/>
               </w:rPr>
-              <w:instrText xml:space="preserve"> PAGEREF _Toc419833542 \h </w:instrText>
+              <w:instrText xml:space="preserve"> PAGEREF _Toc422202989 \h </w:instrText>
             </w:r>
             <w:r>
               <w:rPr>
@@ -2065,7 +2065,7 @@
               <w:lang w:eastAsia="en-CA"/>
             </w:rPr>
           </w:pPr>
-          <w:hyperlink w:anchor="_Toc419833543" w:history="1">
+          <w:hyperlink w:anchor="_Toc422202990" w:history="1">
             <w:r>
               <w:rPr>
                 <w:rStyle w:val="Hyperlink"/>
@@ -2094,7 +2094,7 @@
                 <w:noProof/>
                 <w:webHidden/>
               </w:rPr>
-              <w:instrText xml:space="preserve"> PAGEREF _Toc419833543 \h </w:instrText>
+              <w:instrText xml:space="preserve"> PAGEREF _Toc422202990 \h </w:instrText>
             </w:r>
             <w:r>
               <w:rPr>
@@ -2137,7 +2137,7 @@
               <w:lang w:eastAsia="en-CA"/>
             </w:rPr>
           </w:pPr>
-          <w:hyperlink w:anchor="_Toc419833544" w:history="1">
+          <w:hyperlink w:anchor="_Toc422202991" w:history="1">
             <w:r>
               <w:rPr>
                 <w:rStyle w:val="Hyperlink"/>
@@ -2166,7 +2166,7 @@
                 <w:noProof/>
                 <w:webHidden/>
               </w:rPr>
-              <w:instrText xml:space="preserve"> PAGEREF _Toc419833544 \h </w:instrText>
+              <w:instrText xml:space="preserve"> PAGEREF _Toc422202991 \h </w:instrText>
             </w:r>
             <w:r>
               <w:rPr>
@@ -2209,7 +2209,7 @@
               <w:lang w:eastAsia="en-CA"/>
             </w:rPr>
           </w:pPr>
-          <w:hyperlink w:anchor="_Toc419833545" w:history="1">
+          <w:hyperlink w:anchor="_Toc422202992" w:history="1">
             <w:r>
               <w:rPr>
                 <w:rStyle w:val="Hyperlink"/>
@@ -2238,7 +2238,7 @@
                 <w:noProof/>
                 <w:webHidden/>
               </w:rPr>
-              <w:instrText xml:space="preserve"> PAGEREF _Toc419833545 \h </w:instrText>
+              <w:instrText xml:space="preserve"> PAGEREF _Toc422202992 \h </w:instrText>
             </w:r>
             <w:r>
               <w:rPr>
@@ -2259,6 +2259,77 @@
                 <w:webHidden/>
               </w:rPr>
               <w:t>14</w:t>
+            </w:r>
+            <w:r>
+              <w:rPr>
+                <w:noProof/>
+                <w:webHidden/>
+              </w:rPr>
+              <w:fldChar w:fldCharType="end"/>
+            </w:r>
+          </w:hyperlink>
+        </w:p>
+        <w:p>
+          <w:pPr>
+            <w:pStyle w:val="TOC1"/>
+            <w:tabs>
+              <w:tab w:val="right" w:leader="dot" w:pos="9350"/>
+            </w:tabs>
+            <w:rPr>
+              <w:rFonts w:eastAsiaTheme="minorEastAsia"/>
+              <w:noProof/>
+              <w:lang w:eastAsia="en-CA"/>
+            </w:rPr>
+          </w:pPr>
+          <w:hyperlink w:anchor="_Toc422202993" w:history="1">
+            <w:r>
+              <w:rPr>
+                <w:rStyle w:val="Hyperlink"/>
+                <w:rFonts w:ascii="Arial" w:hAnsi="Arial" w:cs="Arial"/>
+                <w:noProof/>
+              </w:rPr>
+              <w:t>5 Carbon Tax Quid Pro Quo</w:t>
+            </w:r>
+            <w:r>
+              <w:rPr>
+                <w:noProof/>
+                <w:webHidden/>
+              </w:rPr>
+              <w:tab/>
+            </w:r>
+            <w:r>
+              <w:rPr>
+                <w:noProof/>
+                <w:webHidden/>
+              </w:rPr>
+              <w:fldChar w:fldCharType="begin"/>
+            </w:r>
+            <w:r>
+              <w:rPr>
+                <w:noProof/>
+                <w:webHidden/>
+              </w:rPr>
+              <w:instrText xml:space="preserve"> PAGEREF _Toc422202993 \h </w:instrText>
+            </w:r>
+            <w:r>
+              <w:rPr>
+                <w:noProof/>
+                <w:webHidden/>
+              </w:rPr>
+            </w:r>
+            <w:r>
+              <w:rPr>
+                <w:noProof/>
+                <w:webHidden/>
+              </w:rPr>
+              <w:fldChar w:fldCharType="separate"/>
+            </w:r>
+            <w:r>
+              <w:rPr>
+                <w:noProof/>
+                <w:webHidden/>
+              </w:rPr>
+              <w:t>15</w:t>
             </w:r>
             <w:r>
               <w:rPr>
@@ -2281,7 +2352,7 @@
               <w:lang w:eastAsia="en-CA"/>
             </w:rPr>
           </w:pPr>
-          <w:hyperlink w:anchor="_Toc419833546" w:history="1">
+          <w:hyperlink w:anchor="_Toc422202994" w:history="1">
             <w:r>
               <w:rPr>
                 <w:rStyle w:val="Hyperlink"/>
@@ -2289,7 +2360,7 @@
                 <w:i/>
                 <w:noProof/>
               </w:rPr>
-              <w:t>4.5 An Alternative to a Carbon Tax</w:t>
+              <w:t>5.1 An Alternative to a Carbon Tax</w:t>
             </w:r>
             <w:r>
               <w:rPr>
@@ -2310,7 +2381,98 @@
                 <w:noProof/>
                 <w:webHidden/>
               </w:rPr>
-              <w:instrText xml:space="preserve"> PAGEREF _Toc419833546 \h </w:instrText>
+              <w:instrText xml:space="preserve"> PAGEREF _Toc422202994 \h </w:instrText>
+            </w:r>
+            <w:r>
+              <w:rPr>
+                <w:noProof/>
+                <w:webHidden/>
+              </w:rPr>
+            </w:r>
+            <w:r>
+              <w:rPr>
+                <w:noProof/>
+                <w:webHidden/>
+              </w:rPr>
+              <w:fldChar w:fldCharType="separate"/>
+            </w:r>
+            <w:r>
+              <w:rPr>
+                <w:noProof/>
+                <w:webHidden/>
+              </w:rPr>
+              <w:t>15</w:t>
+            </w:r>
+            <w:r>
+              <w:rPr>
+                <w:noProof/>
+                <w:webHidden/>
+              </w:rPr>
+              <w:fldChar w:fldCharType="end"/>
+            </w:r>
+          </w:hyperlink>
+        </w:p>
+        <w:p>
+          <w:pPr>
+            <w:pStyle w:val="TOC2"/>
+            <w:tabs>
+              <w:tab w:val="right" w:leader="dot" w:pos="9350"/>
+            </w:tabs>
+            <w:rPr>
+              <w:rFonts w:eastAsiaTheme="minorEastAsia"/>
+              <w:noProof/>
+              <w:lang w:eastAsia="en-CA"/>
+            </w:rPr>
+          </w:pPr>
+          <w:hyperlink w:anchor="_Toc422202995" w:history="1">
+            <w:r>
+              <w:rPr>
+                <w:rStyle w:val="Hyperlink"/>
+                <w:rFonts w:ascii="Arial" w:hAnsi="Arial" w:cs="Arial"/>
+                <w:i/>
+                <w:noProof/>
+              </w:rPr>
+              <w:t>5.2 CO</w:t>
+            </w:r>
+            <w:r>
+              <w:rPr>
+                <w:rStyle w:val="Hyperlink"/>
+                <w:rFonts w:ascii="Arial" w:hAnsi="Arial" w:cs="Arial"/>
+                <w:i/>
+                <w:noProof/>
+                <w:vertAlign w:val="subscript"/>
+              </w:rPr>
+              <w:t>2</w:t>
+            </w:r>
+            <w:r>
+              <w:rPr>
+                <w:rStyle w:val="Hyperlink"/>
+                <w:rFonts w:ascii="Arial" w:hAnsi="Arial" w:cs="Arial"/>
+                <w:i/>
+                <w:noProof/>
+              </w:rPr>
+              <w:t xml:space="preserve"> Footprint as a function of Carbon Tax</w:t>
+            </w:r>
+            <w:r>
+              <w:rPr>
+                <w:noProof/>
+                <w:webHidden/>
+              </w:rPr>
+              <w:tab/>
+            </w:r>
+            <w:r>
+              <w:rPr>
+                <w:noProof/>
+                <w:webHidden/>
+              </w:rPr>
+              <w:fldChar w:fldCharType="begin"/>
+            </w:r>
+            <w:r>
+              <w:rPr>
+                <w:noProof/>
+                <w:webHidden/>
+              </w:rPr>
+              <w:instrText xml:space="preserve"> PAGEREF _Toc422202995 \h </w:instrText>
             </w:r>
             <w:r>
               <w:rPr>
@@ -2353,14 +2515,14 @@
               <w:lang w:eastAsia="en-CA"/>
             </w:rPr>
           </w:pPr>
-          <w:hyperlink w:anchor="_Toc419833547" w:history="1">
+          <w:hyperlink w:anchor="_Toc422202996" w:history="1">
             <w:r>
               <w:rPr>
                 <w:rStyle w:val="Hyperlink"/>
                 <w:rFonts w:ascii="Arial" w:hAnsi="Arial" w:cs="Arial"/>
                 <w:noProof/>
               </w:rPr>
-              <w:t>5 Impact on Labour</w:t>
+              <w:t>6 Impact on Labour</w:t>
             </w:r>
             <w:r>
               <w:rPr>
@@ -2381,7 +2543,7 @@
                 <w:noProof/>
                 <w:webHidden/>
               </w:rPr>
-              <w:instrText xml:space="preserve"> PAGEREF _Toc419833547 \h </w:instrText>
+              <w:instrText xml:space="preserve"> PAGEREF _Toc422202996 \h </w:instrText>
             </w:r>
             <w:r>
               <w:rPr>
@@ -2401,7 +2563,7 @@
                 <w:noProof/>
                 <w:webHidden/>
               </w:rPr>
-              <w:t>15</w:t>
+              <w:t>16</w:t>
             </w:r>
             <w:r>
               <w:rPr>
@@ -2424,7 +2586,7 @@
               <w:lang w:eastAsia="en-CA"/>
             </w:rPr>
           </w:pPr>
-          <w:hyperlink w:anchor="_Toc419833548" w:history="1">
+          <w:hyperlink w:anchor="_Toc422202997" w:history="1">
             <w:r>
               <w:rPr>
                 <w:rStyle w:val="Hyperlink"/>
@@ -2452,7 +2614,7 @@
                 <w:noProof/>
                 <w:webHidden/>
               </w:rPr>
-              <w:instrText xml:space="preserve"> PAGEREF _Toc419833548 \h </w:instrText>
+              <w:instrText xml:space="preserve"> PAGEREF _Toc422202997 \h </w:instrText>
             </w:r>
             <w:r>
               <w:rPr>
@@ -2495,7 +2657,7 @@
               <w:lang w:eastAsia="en-CA"/>
             </w:rPr>
           </w:pPr>
-          <w:hyperlink w:anchor="_Toc419833549" w:history="1">
+          <w:hyperlink w:anchor="_Toc422202998" w:history="1">
             <w:r>
               <w:rPr>
                 <w:rStyle w:val="Hyperlink"/>
@@ -2523,7 +2685,7 @@
                 <w:noProof/>
                 <w:webHidden/>
               </w:rPr>
-              <w:instrText xml:space="preserve"> PAGEREF _Toc419833549 \h </w:instrText>
+              <w:instrText xml:space="preserve"> PAGEREF _Toc422202998 \h </w:instrText>
             </w:r>
             <w:r>
               <w:rPr>
@@ -2600,7 +2762,7 @@
           <w:szCs w:val="24"/>
         </w:rPr>
       </w:pPr>
-      <w:bookmarkStart w:id="0" w:name="_Toc419833530"/>
+      <w:bookmarkStart w:id="0" w:name="_Toc422202977"/>
       <w:r>
         <w:rPr>
           <w:rFonts w:ascii="Arial" w:hAnsi="Arial" w:cs="Arial"/>
@@ -2626,7 +2788,7 @@
           <w:szCs w:val="22"/>
         </w:rPr>
       </w:pPr>
-      <w:bookmarkStart w:id="1" w:name="_Toc419833531"/>
+      <w:bookmarkStart w:id="1" w:name="_Toc422202978"/>
       <w:r>
         <w:rPr>
           <w:rFonts w:ascii="Arial" w:hAnsi="Arial" w:cs="Arial"/>
@@ -3021,7 +3183,7 @@
           <w:szCs w:val="22"/>
         </w:rPr>
       </w:pPr>
-      <w:bookmarkStart w:id="2" w:name="_Toc419833532"/>
+      <w:bookmarkStart w:id="2" w:name="_Toc422202979"/>
       <w:r>
         <w:rPr>
           <w:rFonts w:ascii="Arial" w:hAnsi="Arial" w:cs="Arial"/>
@@ -3621,7 +3783,7 @@
         </w:rPr>
         <w:lastRenderedPageBreak/>
         <w:drawing>
-          <wp:inline distT="0" distB="0" distL="0" distR="0" wp14:anchorId="2FE6C6F3" wp14:editId="252C3856">
+          <wp:inline distT="0" distB="0" distL="0" distR="0" wp14:anchorId="2FE6C6F3" wp14:editId="2DA16C24">
             <wp:extent cx="5943600" cy="3611245"/>
             <wp:effectExtent l="0" t="0" r="0" b="8255"/>
             <wp:docPr id="11" name="Chart 11"/>
@@ -3838,7 +4000,7 @@
           <w:szCs w:val="24"/>
         </w:rPr>
       </w:pPr>
-      <w:bookmarkStart w:id="3" w:name="_Toc419833533"/>
+      <w:bookmarkStart w:id="3" w:name="_Toc422202980"/>
       <w:r>
         <w:rPr>
           <w:rFonts w:ascii="Arial" w:hAnsi="Arial" w:cs="Arial"/>
@@ -3863,7 +4025,7 @@
           <w:szCs w:val="22"/>
         </w:rPr>
       </w:pPr>
-      <w:bookmarkStart w:id="4" w:name="_Toc419833534"/>
+      <w:bookmarkStart w:id="4" w:name="_Toc422202981"/>
       <w:r>
         <w:rPr>
           <w:rFonts w:ascii="Arial" w:hAnsi="Arial" w:cs="Arial"/>
@@ -4715,7 +4877,7 @@
           <w:szCs w:val="22"/>
         </w:rPr>
       </w:pPr>
-      <w:bookmarkStart w:id="5" w:name="_Toc419833535"/>
+      <w:bookmarkStart w:id="5" w:name="_Toc422202982"/>
       <w:r>
         <w:rPr>
           <w:rFonts w:ascii="Arial" w:hAnsi="Arial" w:cs="Arial"/>
@@ -4805,12 +4967,21 @@
           <w:rFonts w:ascii="Arial" w:hAnsi="Arial" w:cs="Arial"/>
           <w:shd w:val="clear" w:color="auto" w:fill="FFFFFF"/>
         </w:rPr>
-        <w:t xml:space="preserve">ulf Coast, it costs </w:t>
+        <w:t xml:space="preserve">ulf Coast, </w:t>
+      </w:r>
+      <w:r>
+        <w:rPr>
+          <w:rFonts w:ascii="Arial" w:hAnsi="Arial" w:cs="Arial"/>
+          <w:highlight w:val="yellow"/>
+          <w:shd w:val="clear" w:color="auto" w:fill="FFFFFF"/>
+        </w:rPr>
+        <w:t xml:space="preserve">it costs </w:t>
       </w:r>
       <w:proofErr w:type="gramStart"/>
       <w:r>
         <w:rPr>
           <w:rFonts w:ascii="Arial" w:hAnsi="Arial" w:cs="Arial"/>
+          <w:highlight w:val="yellow"/>
           <w:shd w:val="clear" w:color="auto" w:fill="FFFFFF"/>
         </w:rPr>
         <w:t xml:space="preserve">between $15 to </w:t>
@@ -4818,6 +4989,7 @@
       <w:r>
         <w:rPr>
           <w:rFonts w:ascii="Arial" w:hAnsi="Arial" w:cs="Arial"/>
+          <w:highlight w:val="yellow"/>
           <w:shd w:val="clear" w:color="auto" w:fill="FFFFFF"/>
         </w:rPr>
         <w:t>$20</w:t>
@@ -5050,18 +5222,21 @@
       <w:r>
         <w:rPr>
           <w:rFonts w:ascii="Arial" w:hAnsi="Arial" w:cs="Arial"/>
+          <w:highlight w:val="yellow"/>
         </w:rPr>
         <w:t xml:space="preserve">The Canadian Association of Petroleum Producers (CAPP) 2013 Crude Oil Forecast, Markets and Transportation forecasts Canadian crude oil production will more than double to 6.7 million barrels per day by 2030 from 3.2 million barrels per day in 2012. This includes oil sands production of 5.2 million barrels per day by 2030, up from 1.8 million barrels per day in 2012 </w:t>
       </w:r>
       <w:r>
         <w:rPr>
           <w:rFonts w:ascii="Arial" w:hAnsi="Arial" w:cs="Arial"/>
+          <w:highlight w:val="yellow"/>
         </w:rPr>
         <w:t>[11]</w:t>
       </w:r>
       <w:r>
         <w:rPr>
           <w:rFonts w:ascii="Arial" w:hAnsi="Arial" w:cs="Arial"/>
+          <w:highlight w:val="yellow"/>
         </w:rPr>
         <w:t>.</w:t>
       </w:r>
@@ -5120,56 +5295,6 @@
           <w:i/>
         </w:rPr>
       </w:pPr>
-      <w:r>
-        <w:rPr>
-          <w:rFonts w:ascii="Arial" w:hAnsi="Arial" w:cs="Arial"/>
-          <w:i/>
-        </w:rPr>
-        <w:t>These opposing points of view may be resolved, we hypothesize</w:t>
-      </w:r>
-      <w:r>
-        <w:rPr>
-          <w:rFonts w:ascii="Arial" w:hAnsi="Arial" w:cs="Arial"/>
-          <w:i/>
-        </w:rPr>
-        <w:t>,</w:t>
-      </w:r>
-      <w:r>
-        <w:rPr>
-          <w:rFonts w:ascii="Arial" w:hAnsi="Arial" w:cs="Arial"/>
-          <w:i/>
-        </w:rPr>
-        <w:t xml:space="preserve"> with </w:t>
-      </w:r>
-      <w:r>
-        <w:rPr>
-          <w:rFonts w:ascii="Arial" w:hAnsi="Arial" w:cs="Arial"/>
-          <w:i/>
-        </w:rPr>
-        <w:t xml:space="preserve">the </w:t>
-      </w:r>
-      <w:r>
-        <w:rPr>
-          <w:rFonts w:ascii="Arial" w:hAnsi="Arial" w:cs="Arial"/>
-          <w:i/>
-        </w:rPr>
-        <w:t>renewable electric power and long term CO</w:t>
-      </w:r>
-      <w:r>
-        <w:rPr>
-          <w:rFonts w:ascii="Arial" w:hAnsi="Arial" w:cs="Arial"/>
-          <w:i/>
-          <w:vertAlign w:val="subscript"/>
-        </w:rPr>
-        <w:t>2</w:t>
-      </w:r>
-      <w:r>
-        <w:rPr>
-          <w:rFonts w:ascii="Arial" w:hAnsi="Arial" w:cs="Arial"/>
-          <w:i/>
-        </w:rPr>
-        <w:t xml:space="preserve"> reduction that would result from the reclamation methods proposed in this paper. </w:t>
-      </w:r>
     </w:p>
     <w:p>
       <w:pPr>
@@ -5180,148 +5305,58 @@
         <w:ind w:firstLine="720"/>
         <w:rPr>
           <w:rFonts w:ascii="Arial" w:hAnsi="Arial" w:cs="Arial"/>
-          <w:color w:val="222222"/>
-        </w:rPr>
-      </w:pPr>
-      <w:r>
-        <w:rPr>
-          <w:rFonts w:ascii="Arial" w:hAnsi="Arial" w:cs="Arial"/>
-          <w:color w:val="222222"/>
-        </w:rPr>
-        <w:t>Another benefit of generating</w:t>
-      </w:r>
-      <w:r>
-        <w:rPr>
-          <w:rFonts w:ascii="Arial" w:hAnsi="Arial" w:cs="Arial"/>
-          <w:color w:val="222222"/>
-        </w:rPr>
-        <w:t xml:space="preserve"> significant electric power in-situ </w:t>
-      </w:r>
-      <w:r>
-        <w:rPr>
-          <w:rFonts w:ascii="Arial" w:hAnsi="Arial" w:cs="Arial"/>
-          <w:color w:val="222222"/>
-        </w:rPr>
-        <w:t xml:space="preserve">from renewable resources </w:t>
-      </w:r>
-      <w:r>
-        <w:rPr>
-          <w:rFonts w:ascii="Arial" w:hAnsi="Arial" w:cs="Arial"/>
-          <w:color w:val="222222"/>
-        </w:rPr>
-        <w:t>is reduced pipeline pumping costs. It has been estimated</w:t>
-      </w:r>
-      <w:r>
-        <w:rPr>
-          <w:rFonts w:ascii="Arial" w:hAnsi="Arial" w:cs="Arial"/>
-          <w:color w:val="222222"/>
-        </w:rPr>
-        <w:t xml:space="preserve"> </w:t>
-      </w:r>
-      <w:r>
-        <w:rPr>
-          <w:rFonts w:ascii="Arial" w:hAnsi="Arial" w:cs="Arial"/>
-          <w:color w:val="222222"/>
-        </w:rPr>
-        <w:t>current</w:t>
-      </w:r>
-      <w:r>
-        <w:rPr>
-          <w:rFonts w:ascii="Arial" w:hAnsi="Arial" w:cs="Arial"/>
-          <w:color w:val="222222"/>
-        </w:rPr>
-        <w:t xml:space="preserve"> transport costs </w:t>
-      </w:r>
-      <w:r>
-        <w:rPr>
-          <w:rFonts w:ascii="Arial" w:hAnsi="Arial" w:cs="Arial"/>
-          <w:color w:val="222222"/>
-        </w:rPr>
-        <w:t>including</w:t>
-      </w:r>
-      <w:r>
-        <w:rPr>
-          <w:rFonts w:ascii="Arial" w:hAnsi="Arial" w:cs="Arial"/>
-          <w:color w:val="222222"/>
-        </w:rPr>
-        <w:t xml:space="preserve"> extra lubricants needed to </w:t>
-      </w:r>
-      <w:r>
-        <w:rPr>
-          <w:rFonts w:ascii="Arial" w:hAnsi="Arial" w:cs="Arial"/>
-          <w:color w:val="222222"/>
-        </w:rPr>
-        <w:t>pump</w:t>
-      </w:r>
-      <w:r>
-        <w:rPr>
-          <w:rFonts w:ascii="Arial" w:hAnsi="Arial" w:cs="Arial"/>
-          <w:color w:val="222222"/>
-        </w:rPr>
-        <w:t xml:space="preserve"> the </w:t>
-      </w:r>
-      <w:r>
-        <w:rPr>
-          <w:rFonts w:ascii="Arial" w:hAnsi="Arial" w:cs="Arial"/>
-          <w:color w:val="222222"/>
-        </w:rPr>
-        <w:t xml:space="preserve">thick </w:t>
-      </w:r>
-      <w:r>
-        <w:rPr>
-          <w:rFonts w:ascii="Arial" w:hAnsi="Arial" w:cs="Arial"/>
-          <w:color w:val="222222"/>
-        </w:rPr>
-        <w:t>oil through thousands of miles of pipeline</w:t>
-      </w:r>
-      <w:r>
-        <w:rPr>
-          <w:rFonts w:ascii="Arial" w:hAnsi="Arial" w:cs="Arial"/>
-          <w:color w:val="222222"/>
-        </w:rPr>
-        <w:t xml:space="preserve"> add</w:t>
-      </w:r>
-      <w:r>
-        <w:rPr>
-          <w:rFonts w:ascii="Arial" w:hAnsi="Arial" w:cs="Arial"/>
-          <w:color w:val="222222"/>
-        </w:rPr>
-        <w:t xml:space="preserve"> about $18 a barrel to get oil sands crude from Western Canada down to the </w:t>
-      </w:r>
-      <w:r>
-        <w:rPr>
-          <w:rFonts w:ascii="Arial" w:hAnsi="Arial" w:cs="Arial"/>
-          <w:color w:val="222222"/>
-        </w:rPr>
-        <w:t xml:space="preserve">US </w:t>
-      </w:r>
-      <w:r>
-        <w:rPr>
-          <w:rFonts w:ascii="Arial" w:hAnsi="Arial" w:cs="Arial"/>
-          <w:color w:val="222222"/>
-        </w:rPr>
-        <w:t xml:space="preserve">Gulf Coast on the Keystone XL </w:t>
-      </w:r>
-      <w:r>
-        <w:rPr>
-          <w:rFonts w:ascii="Arial" w:hAnsi="Arial" w:cs="Arial"/>
-          <w:color w:val="222222"/>
-        </w:rPr>
-        <w:t>[8]</w:t>
-      </w:r>
-      <w:r>
-        <w:rPr>
-          <w:rFonts w:ascii="Arial" w:hAnsi="Arial" w:cs="Arial"/>
-          <w:color w:val="222222"/>
-        </w:rPr>
-        <w:t>.</w:t>
-      </w:r>
-      <w:r>
-        <w:rPr>
-          <w:rFonts w:ascii="Arial" w:hAnsi="Arial" w:cs="Arial"/>
-          <w:color w:val="222222"/>
-        </w:rPr>
-        <w:t xml:space="preserve"> If plentiful electric power were available, the case could be made for at least partially refining the oil on site so lighter crude could be more easily pumped through the pipeline. </w:t>
+          <w:i/>
+        </w:rPr>
+      </w:pPr>
+      <w:r>
+        <w:rPr>
+          <w:rFonts w:ascii="Arial" w:hAnsi="Arial" w:cs="Arial"/>
+          <w:i/>
+        </w:rPr>
+        <w:t>These opposing points of view may be resolved, we hypothesize</w:t>
+      </w:r>
+      <w:r>
+        <w:rPr>
+          <w:rFonts w:ascii="Arial" w:hAnsi="Arial" w:cs="Arial"/>
+          <w:i/>
+        </w:rPr>
+        <w:t>,</w:t>
+      </w:r>
+      <w:r>
+        <w:rPr>
+          <w:rFonts w:ascii="Arial" w:hAnsi="Arial" w:cs="Arial"/>
+          <w:i/>
+        </w:rPr>
+        <w:t xml:space="preserve"> with </w:t>
+      </w:r>
+      <w:r>
+        <w:rPr>
+          <w:rFonts w:ascii="Arial" w:hAnsi="Arial" w:cs="Arial"/>
+          <w:i/>
+        </w:rPr>
+        <w:t xml:space="preserve">the </w:t>
+      </w:r>
+      <w:r>
+        <w:rPr>
+          <w:rFonts w:ascii="Arial" w:hAnsi="Arial" w:cs="Arial"/>
+          <w:i/>
+        </w:rPr>
+        <w:t>renewable electric power and long term CO</w:t>
+      </w:r>
+      <w:r>
+        <w:rPr>
+          <w:rFonts w:ascii="Arial" w:hAnsi="Arial" w:cs="Arial"/>
+          <w:i/>
+          <w:vertAlign w:val="subscript"/>
+        </w:rPr>
+        <w:t>2</w:t>
+      </w:r>
+      <w:r>
+        <w:rPr>
+          <w:rFonts w:ascii="Arial" w:hAnsi="Arial" w:cs="Arial"/>
+          <w:i/>
+        </w:rPr>
+        <w:t xml:space="preserve"> reduction that would result from the reclamation methods proposed in this paper. </w:t>
       </w:r>
     </w:p>
     <w:p>
@@ -5336,20 +5371,179 @@
           <w:color w:val="222222"/>
         </w:rPr>
       </w:pPr>
-      <w:r>
+    </w:p>
+    <w:p>
+      <w:pPr>
+        <w:autoSpaceDE w:val="0"/>
+        <w:autoSpaceDN w:val="0"/>
+        <w:adjustRightInd w:val="0"/>
+        <w:spacing w:after="0" w:line="240" w:lineRule="auto"/>
+        <w:ind w:firstLine="720"/>
         <w:rPr>
           <w:rFonts w:ascii="Arial" w:hAnsi="Arial" w:cs="Arial"/>
           <w:color w:val="222222"/>
         </w:rPr>
-        <w:t xml:space="preserve">Furthermore, if we extend our way of thinking to include lessons from history in other related industry areas, considering the lessons of tanker ships could mitigate concerns about </w:t>
-      </w:r>
+      </w:pPr>
       <w:r>
         <w:rPr>
           <w:rFonts w:ascii="Arial" w:hAnsi="Arial" w:cs="Arial"/>
           <w:color w:val="222222"/>
         </w:rPr>
+        <w:t>Another benefit of generating</w:t>
+      </w:r>
+      <w:r>
+        <w:rPr>
+          <w:rFonts w:ascii="Arial" w:hAnsi="Arial" w:cs="Arial"/>
+          <w:color w:val="222222"/>
+        </w:rPr>
+        <w:t xml:space="preserve"> significant electric power in-situ </w:t>
+      </w:r>
+      <w:r>
+        <w:rPr>
+          <w:rFonts w:ascii="Arial" w:hAnsi="Arial" w:cs="Arial"/>
+          <w:color w:val="222222"/>
+        </w:rPr>
+        <w:t xml:space="preserve">from renewable resources </w:t>
+      </w:r>
+      <w:r>
+        <w:rPr>
+          <w:rFonts w:ascii="Arial" w:hAnsi="Arial" w:cs="Arial"/>
+          <w:color w:val="222222"/>
+        </w:rPr>
+        <w:t>is reduced pipeline pumping costs. It has been estimated</w:t>
+      </w:r>
+      <w:r>
+        <w:rPr>
+          <w:rFonts w:ascii="Arial" w:hAnsi="Arial" w:cs="Arial"/>
+          <w:color w:val="222222"/>
+        </w:rPr>
+        <w:t xml:space="preserve"> </w:t>
+      </w:r>
+      <w:r>
+        <w:rPr>
+          <w:rFonts w:ascii="Arial" w:hAnsi="Arial" w:cs="Arial"/>
+          <w:color w:val="222222"/>
+        </w:rPr>
+        <w:t>current</w:t>
+      </w:r>
+      <w:r>
+        <w:rPr>
+          <w:rFonts w:ascii="Arial" w:hAnsi="Arial" w:cs="Arial"/>
+          <w:color w:val="222222"/>
+        </w:rPr>
+        <w:t xml:space="preserve"> transport costs </w:t>
+      </w:r>
+      <w:r>
+        <w:rPr>
+          <w:rFonts w:ascii="Arial" w:hAnsi="Arial" w:cs="Arial"/>
+          <w:color w:val="222222"/>
+        </w:rPr>
+        <w:t>including</w:t>
+      </w:r>
+      <w:r>
+        <w:rPr>
+          <w:rFonts w:ascii="Arial" w:hAnsi="Arial" w:cs="Arial"/>
+          <w:color w:val="222222"/>
+        </w:rPr>
+        <w:t xml:space="preserve"> extra lubricants needed to </w:t>
+      </w:r>
+      <w:r>
+        <w:rPr>
+          <w:rFonts w:ascii="Arial" w:hAnsi="Arial" w:cs="Arial"/>
+          <w:color w:val="222222"/>
+        </w:rPr>
+        <w:t>pump</w:t>
+      </w:r>
+      <w:r>
+        <w:rPr>
+          <w:rFonts w:ascii="Arial" w:hAnsi="Arial" w:cs="Arial"/>
+          <w:color w:val="222222"/>
+        </w:rPr>
+        <w:t xml:space="preserve"> the </w:t>
+      </w:r>
+      <w:r>
+        <w:rPr>
+          <w:rFonts w:ascii="Arial" w:hAnsi="Arial" w:cs="Arial"/>
+          <w:color w:val="222222"/>
+        </w:rPr>
+        <w:t xml:space="preserve">thick </w:t>
+      </w:r>
+      <w:r>
+        <w:rPr>
+          <w:rFonts w:ascii="Arial" w:hAnsi="Arial" w:cs="Arial"/>
+          <w:color w:val="222222"/>
+        </w:rPr>
+        <w:t>oil through thousands of miles of pipeline</w:t>
+      </w:r>
+      <w:r>
+        <w:rPr>
+          <w:rFonts w:ascii="Arial" w:hAnsi="Arial" w:cs="Arial"/>
+          <w:color w:val="222222"/>
+        </w:rPr>
+        <w:t xml:space="preserve"> add</w:t>
+      </w:r>
+      <w:r>
+        <w:rPr>
+          <w:rFonts w:ascii="Arial" w:hAnsi="Arial" w:cs="Arial"/>
+          <w:color w:val="222222"/>
+        </w:rPr>
+        <w:t xml:space="preserve"> about $18 a barrel to get oil sands crude from Western Canada down to the </w:t>
+      </w:r>
+      <w:r>
+        <w:rPr>
+          <w:rFonts w:ascii="Arial" w:hAnsi="Arial" w:cs="Arial"/>
+          <w:color w:val="222222"/>
+        </w:rPr>
+        <w:t xml:space="preserve">US </w:t>
+      </w:r>
+      <w:r>
+        <w:rPr>
+          <w:rFonts w:ascii="Arial" w:hAnsi="Arial" w:cs="Arial"/>
+          <w:color w:val="222222"/>
+        </w:rPr>
+        <w:t xml:space="preserve">Gulf Coast on the Keystone XL </w:t>
+      </w:r>
+      <w:r>
+        <w:rPr>
+          <w:rFonts w:ascii="Arial" w:hAnsi="Arial" w:cs="Arial"/>
+          <w:color w:val="222222"/>
+        </w:rPr>
+        <w:t>[8]</w:t>
+      </w:r>
+      <w:r>
+        <w:rPr>
+          <w:rFonts w:ascii="Arial" w:hAnsi="Arial" w:cs="Arial"/>
+          <w:color w:val="222222"/>
+        </w:rPr>
+        <w:t>.</w:t>
+      </w:r>
+      <w:r>
+        <w:rPr>
+          <w:rFonts w:ascii="Arial" w:hAnsi="Arial" w:cs="Arial"/>
+          <w:color w:val="222222"/>
+        </w:rPr>
+        <w:t xml:space="preserve"> If plentiful electric power were available, the case could be made for at least partially refining the oil on site so lighter crude could be more easily pumped through the pipeline. </w:t>
+      </w:r>
+    </w:p>
+    <w:p>
+      <w:pPr>
+        <w:autoSpaceDE w:val="0"/>
+        <w:autoSpaceDN w:val="0"/>
+        <w:adjustRightInd w:val="0"/>
+        <w:spacing w:after="0" w:line="240" w:lineRule="auto"/>
+        <w:ind w:firstLine="720"/>
+        <w:rPr>
+          <w:rFonts w:ascii="Arial" w:hAnsi="Arial" w:cs="Arial"/>
+          <w:color w:val="222222"/>
+        </w:rPr>
+      </w:pPr>
+      <w:r>
+        <w:rPr>
+          <w:rFonts w:ascii="Arial" w:hAnsi="Arial" w:cs="Arial"/>
+          <w:color w:val="222222"/>
+        </w:rPr>
         <w:lastRenderedPageBreak/>
-        <w:t xml:space="preserve">environmental damage from a spill.  For many years industry insisted single hull tankers were sufficient and double hull tankers too expensive, but after repeated accidents, double hull tankers have become the norm.  For a pipeline, we could borrow from landfill technology and line the trench with an impermeable membrane, and then the </w:t>
+        <w:t xml:space="preserve">Furthermore, if we extend our way of thinking to include lessons from history in other related industry areas, considering the lessons of tanker ships could mitigate concerns about environmental damage from a spill.  For many years industry insisted single hull tankers were sufficient and double hull tankers too expensive, but after repeated accidents, double hull tankers have become the norm.  For a pipeline, we could borrow from landfill technology and line the trench with an impermeable membrane, and then the </w:t>
       </w:r>
       <w:r>
         <w:rPr>
@@ -5390,7 +5584,7 @@
           <w:szCs w:val="24"/>
         </w:rPr>
       </w:pPr>
-      <w:bookmarkStart w:id="6" w:name="_Toc419833536"/>
+      <w:bookmarkStart w:id="6" w:name="_Toc422202983"/>
       <w:r>
         <w:rPr>
           <w:rFonts w:ascii="Arial" w:hAnsi="Arial" w:cs="Arial"/>
@@ -5443,7 +5637,7 @@
           <w:lang w:eastAsia="en-CA"/>
         </w:rPr>
       </w:pPr>
-      <w:bookmarkStart w:id="7" w:name="_Toc419833537"/>
+      <w:bookmarkStart w:id="7" w:name="_Toc422202984"/>
       <w:r>
         <w:rPr>
           <w:rFonts w:ascii="Arial" w:eastAsia="Times New Roman" w:hAnsi="Arial" w:cs="Arial"/>
@@ -5599,7 +5793,20 @@
         <w:rPr>
           <w:rFonts w:ascii="Arial" w:hAnsi="Arial" w:cs="Arial"/>
         </w:rPr>
-        <w:t xml:space="preserve">. If natural gas prices increased to $8/GJ, </w:t>
+        <w:t xml:space="preserve">. If natural gas prices increased to </w:t>
+      </w:r>
+      <w:r>
+        <w:rPr>
+          <w:rFonts w:ascii="Arial" w:hAnsi="Arial" w:cs="Arial"/>
+          <w:highlight w:val="yellow"/>
+        </w:rPr>
+        <w:t>$8/GJ</w:t>
+      </w:r>
+      <w:r>
+        <w:rPr>
+          <w:rFonts w:ascii="Arial" w:hAnsi="Arial" w:cs="Arial"/>
+        </w:rPr>
+        <w:t xml:space="preserve">, </w:t>
       </w:r>
       <w:r>
         <w:rPr>
@@ -5610,18 +5817,21 @@
       <w:r>
         <w:rPr>
           <w:rFonts w:ascii="Arial" w:hAnsi="Arial" w:cs="Arial"/>
+          <w:highlight w:val="yellow"/>
         </w:rPr>
         <w:t xml:space="preserve">$6.30 per barrel </w:t>
       </w:r>
       <w:r>
         <w:rPr>
           <w:rFonts w:ascii="Arial" w:hAnsi="Arial" w:cs="Arial"/>
+          <w:highlight w:val="yellow"/>
         </w:rPr>
         <w:t>[16]</w:t>
       </w:r>
       <w:r>
         <w:rPr>
           <w:rFonts w:ascii="Arial" w:hAnsi="Arial" w:cs="Arial"/>
+          <w:highlight w:val="yellow"/>
         </w:rPr>
         <w:t>.</w:t>
       </w:r>
@@ -6020,7 +6230,7 @@
           <w:szCs w:val="22"/>
         </w:rPr>
       </w:pPr>
-      <w:bookmarkStart w:id="8" w:name="_Toc419833538"/>
+      <w:bookmarkStart w:id="8" w:name="_Toc422202985"/>
       <w:r>
         <w:rPr>
           <w:rFonts w:ascii="Arial" w:hAnsi="Arial" w:cs="Arial"/>
@@ -6173,6 +6383,7 @@
         <w:rPr>
           <w:rFonts w:ascii="Arial" w:hAnsi="Arial" w:cs="Arial"/>
         </w:rPr>
+        <w:lastRenderedPageBreak/>
         <w:t>investment of about $20/</w:t>
       </w:r>
       <w:proofErr w:type="spellStart"/>
@@ -6205,14 +6416,7 @@
         <w:rPr>
           <w:rFonts w:ascii="Arial" w:hAnsi="Arial" w:cs="Arial"/>
         </w:rPr>
-        <w:t xml:space="preserve"> purchasing more wind </w:t>
-      </w:r>
-      <w:r>
-        <w:rPr>
-          <w:rFonts w:ascii="Arial" w:hAnsi="Arial" w:cs="Arial"/>
-        </w:rPr>
-        <w:lastRenderedPageBreak/>
-        <w:t>turbines</w:t>
+        <w:t xml:space="preserve"> purchasing more wind turbines</w:t>
       </w:r>
       <w:r>
         <w:rPr>
@@ -6761,6 +6965,7 @@
           </mc:Fallback>
         </mc:AlternateContent>
       </w:r>
+      <w:bookmarkStart w:id="9" w:name="_GoBack"/>
       <w:r>
         <w:rPr>
           <w:noProof/>
@@ -6780,6 +6985,7 @@
           </wp:inline>
         </w:drawing>
       </w:r>
+      <w:bookmarkEnd w:id="9"/>
     </w:p>
     <w:p>
       <w:pPr>
@@ -9213,8 +9419,8 @@
           <w:szCs w:val="22"/>
         </w:rPr>
       </w:pPr>
-      <w:bookmarkStart w:id="9" w:name="_Toc384483129"/>
-      <w:bookmarkStart w:id="10" w:name="_Toc419833539"/>
+      <w:bookmarkStart w:id="10" w:name="_Toc384483129"/>
+      <w:bookmarkStart w:id="11" w:name="_Toc422202986"/>
       <w:r>
         <w:rPr>
           <w:rFonts w:ascii="Arial" w:hAnsi="Arial" w:cs="Arial"/>
@@ -9271,8 +9477,8 @@
         </w:rPr>
         <w:t xml:space="preserve"> Saved from Investing in Solar Energy</w:t>
       </w:r>
-      <w:bookmarkEnd w:id="9"/>
       <w:bookmarkEnd w:id="10"/>
+      <w:bookmarkEnd w:id="11"/>
     </w:p>
     <w:p>
       <w:pPr>
@@ -11459,7 +11665,7 @@
           <w:szCs w:val="22"/>
         </w:rPr>
       </w:pPr>
-      <w:bookmarkStart w:id="11" w:name="_Toc419833540"/>
+      <w:bookmarkStart w:id="12" w:name="_Toc422202987"/>
       <w:r>
         <w:rPr>
           <w:rFonts w:ascii="Arial" w:hAnsi="Arial" w:cs="Arial"/>
@@ -11494,7 +11700,7 @@
         </w:rPr>
         <w:t xml:space="preserve"> offset Calculation</w:t>
       </w:r>
-      <w:bookmarkEnd w:id="11"/>
+      <w:bookmarkEnd w:id="12"/>
     </w:p>
     <w:p>
       <w:pPr>
@@ -12081,7 +12287,7 @@
           <w:szCs w:val="24"/>
         </w:rPr>
       </w:pPr>
-      <w:bookmarkStart w:id="12" w:name="_Toc419833541"/>
+      <w:bookmarkStart w:id="13" w:name="_Toc422202988"/>
       <w:r>
         <w:rPr>
           <w:rFonts w:ascii="Arial" w:hAnsi="Arial" w:cs="Arial"/>
@@ -12118,7 +12324,7 @@
         </w:rPr>
         <w:t xml:space="preserve"> Excess Power Generated</w:t>
       </w:r>
-      <w:bookmarkEnd w:id="12"/>
+      <w:bookmarkEnd w:id="13"/>
     </w:p>
     <w:p>
       <w:pPr>
@@ -12170,7 +12376,7 @@
           <w:szCs w:val="22"/>
         </w:rPr>
       </w:pPr>
-      <w:bookmarkStart w:id="13" w:name="_Toc419833542"/>
+      <w:bookmarkStart w:id="14" w:name="_Toc422202989"/>
       <w:r>
         <w:rPr>
           <w:rFonts w:ascii="Arial" w:hAnsi="Arial" w:cs="Arial"/>
@@ -12193,7 +12399,7 @@
         </w:rPr>
         <w:t>Selling Electricity Back to the Grid</w:t>
       </w:r>
-      <w:bookmarkEnd w:id="13"/>
+      <w:bookmarkEnd w:id="14"/>
       <w:r>
         <w:rPr>
           <w:rFonts w:ascii="Arial" w:hAnsi="Arial" w:cs="Arial"/>
@@ -12290,7 +12496,7 @@
           <w:szCs w:val="22"/>
         </w:rPr>
       </w:pPr>
-      <w:bookmarkStart w:id="14" w:name="_Toc419833543"/>
+      <w:bookmarkStart w:id="15" w:name="_Toc422202990"/>
       <w:r>
         <w:rPr>
           <w:rFonts w:ascii="Arial" w:hAnsi="Arial" w:cs="Arial"/>
@@ -12324,7 +12530,7 @@
         </w:rPr>
         <w:t>Water</w:t>
       </w:r>
-      <w:bookmarkEnd w:id="14"/>
+      <w:bookmarkEnd w:id="15"/>
       <w:r>
         <w:rPr>
           <w:rFonts w:ascii="Arial" w:hAnsi="Arial" w:cs="Arial"/>
@@ -12472,7 +12678,7 @@
           <w:szCs w:val="22"/>
         </w:rPr>
       </w:pPr>
-      <w:bookmarkStart w:id="15" w:name="_Toc419833544"/>
+      <w:bookmarkStart w:id="16" w:name="_Toc422202991"/>
       <w:r>
         <w:rPr>
           <w:rFonts w:ascii="Arial" w:hAnsi="Arial" w:cs="Arial"/>
@@ -12495,7 +12701,7 @@
         </w:rPr>
         <w:t>Powering Underground Electric Heaters as an Alternative to Pumping Steam Underground for Bitumen Extraction</w:t>
       </w:r>
-      <w:bookmarkEnd w:id="15"/>
+      <w:bookmarkEnd w:id="16"/>
     </w:p>
     <w:p>
       <w:pPr>
@@ -12697,7 +12903,7 @@
           <w:szCs w:val="22"/>
         </w:rPr>
       </w:pPr>
-      <w:bookmarkStart w:id="16" w:name="_Toc419833545"/>
+      <w:bookmarkStart w:id="17" w:name="_Toc422202992"/>
       <w:r>
         <w:rPr>
           <w:rFonts w:ascii="Arial" w:hAnsi="Arial" w:cs="Arial"/>
@@ -12709,7 +12915,7 @@
         </w:rPr>
         <w:t>4.4 Implementing UPM’s Advanced Biofuels</w:t>
       </w:r>
-      <w:bookmarkEnd w:id="16"/>
+      <w:bookmarkEnd w:id="17"/>
       <w:r>
         <w:rPr>
           <w:rFonts w:ascii="Arial" w:hAnsi="Arial" w:cs="Arial"/>
@@ -12813,8 +13019,66 @@
     </w:p>
     <w:p>
       <w:pPr>
+        <w:pStyle w:val="Heading1"/>
+        <w:rPr>
+          <w:rFonts w:ascii="Arial" w:hAnsi="Arial" w:cs="Arial"/>
+          <w:color w:val="auto"/>
+          <w:sz w:val="24"/>
+          <w:szCs w:val="24"/>
+        </w:rPr>
+      </w:pPr>
+      <w:bookmarkStart w:id="18" w:name="_Toc422202993"/>
+      <w:r>
+        <w:rPr>
+          <w:rFonts w:ascii="Arial" w:hAnsi="Arial" w:cs="Arial"/>
+          <w:color w:val="auto"/>
+          <w:sz w:val="24"/>
+          <w:szCs w:val="24"/>
+        </w:rPr>
+        <w:t>5</w:t>
+      </w:r>
+      <w:r>
+        <w:rPr>
+          <w:rFonts w:ascii="Arial" w:hAnsi="Arial" w:cs="Arial"/>
+          <w:color w:val="auto"/>
+          <w:sz w:val="24"/>
+          <w:szCs w:val="24"/>
+        </w:rPr>
+        <w:t xml:space="preserve"> </w:t>
+      </w:r>
+      <w:r>
+        <w:rPr>
+          <w:rFonts w:ascii="Arial" w:hAnsi="Arial" w:cs="Arial"/>
+          <w:color w:val="auto"/>
+          <w:sz w:val="24"/>
+          <w:szCs w:val="24"/>
+        </w:rPr>
+        <w:t>Carbon Tax</w:t>
+      </w:r>
+      <w:r>
+        <w:rPr>
+          <w:rFonts w:ascii="Arial" w:hAnsi="Arial" w:cs="Arial"/>
+          <w:color w:val="auto"/>
+          <w:sz w:val="24"/>
+          <w:szCs w:val="24"/>
+        </w:rPr>
+        <w:t xml:space="preserve"> Quid Pro Quo</w:t>
+      </w:r>
+      <w:bookmarkEnd w:id="18"/>
+    </w:p>
+    <w:p>
+      <w:pPr>
         <w:pStyle w:val="Heading2"/>
-        <w:spacing w:before="240" w:after="120" w:line="240" w:lineRule="auto"/>
+        <w:rPr>
+          <w:rFonts w:ascii="Arial" w:hAnsi="Arial" w:cs="Arial"/>
+          <w:b w:val="0"/>
+          <w:i/>
+          <w:sz w:val="22"/>
+          <w:szCs w:val="22"/>
+        </w:rPr>
+      </w:pPr>
+      <w:bookmarkStart w:id="19" w:name="_Toc422202994"/>
+      <w:r>
         <w:rPr>
           <w:rFonts w:ascii="Arial" w:hAnsi="Arial" w:cs="Arial"/>
           <w:b w:val="0"/>
@@ -12823,8 +13087,8 @@
           <w:sz w:val="22"/>
           <w:szCs w:val="22"/>
         </w:rPr>
-      </w:pPr>
-      <w:bookmarkStart w:id="17" w:name="_Toc419833546"/>
+        <w:t>5.1 An Alternative to a</w:t>
+      </w:r>
       <w:r>
         <w:rPr>
           <w:rFonts w:ascii="Arial" w:hAnsi="Arial" w:cs="Arial"/>
@@ -12834,8 +13098,489 @@
           <w:sz w:val="22"/>
           <w:szCs w:val="22"/>
         </w:rPr>
-        <w:t>4.5</w:t>
-      </w:r>
+        <w:t xml:space="preserve"> Carbon Tax</w:t>
+      </w:r>
+      <w:bookmarkEnd w:id="19"/>
+    </w:p>
+    <w:p>
+      <w:pPr>
+        <w:spacing w:after="0" w:line="240" w:lineRule="auto"/>
+        <w:ind w:firstLine="720"/>
+        <w:rPr>
+          <w:rFonts w:ascii="Arial" w:hAnsi="Arial" w:cs="Arial"/>
+        </w:rPr>
+      </w:pPr>
+    </w:p>
+    <w:p>
+      <w:pPr>
+        <w:spacing w:after="0" w:line="240" w:lineRule="auto"/>
+        <w:ind w:firstLine="720"/>
+        <w:rPr>
+          <w:rFonts w:ascii="Arial" w:hAnsi="Arial" w:cs="Arial"/>
+        </w:rPr>
+      </w:pPr>
+      <w:r>
+        <w:rPr>
+          <w:rFonts w:ascii="Arial" w:hAnsi="Arial" w:cs="Arial"/>
+        </w:rPr>
+        <w:t xml:space="preserve">The percentage </w:t>
+      </w:r>
+      <w:r>
+        <w:rPr>
+          <w:rFonts w:ascii="Arial" w:hAnsi="Arial" w:cs="Arial"/>
+        </w:rPr>
+        <w:t xml:space="preserve">of oil revenues </w:t>
+      </w:r>
+      <w:r>
+        <w:rPr>
+          <w:rFonts w:ascii="Arial" w:hAnsi="Arial" w:cs="Arial"/>
+        </w:rPr>
+        <w:t xml:space="preserve">to be invested </w:t>
+      </w:r>
+      <w:r>
+        <w:rPr>
+          <w:rFonts w:ascii="Arial" w:hAnsi="Arial" w:cs="Arial"/>
+        </w:rPr>
+        <w:t>($/</w:t>
+      </w:r>
+      <w:proofErr w:type="spellStart"/>
+      <w:r>
+        <w:rPr>
+          <w:rFonts w:ascii="Arial" w:hAnsi="Arial" w:cs="Arial"/>
+        </w:rPr>
+        <w:t>bbl</w:t>
+      </w:r>
+      <w:proofErr w:type="spellEnd"/>
+      <w:r>
+        <w:rPr>
+          <w:rFonts w:ascii="Arial" w:hAnsi="Arial" w:cs="Arial"/>
+        </w:rPr>
+        <w:t>)</w:t>
+      </w:r>
+      <w:r>
+        <w:rPr>
+          <w:rFonts w:ascii="Arial" w:hAnsi="Arial" w:cs="Arial"/>
+        </w:rPr>
+        <w:t xml:space="preserve"> </w:t>
+      </w:r>
+      <w:r>
+        <w:rPr>
+          <w:rFonts w:ascii="Arial" w:hAnsi="Arial" w:cs="Arial"/>
+        </w:rPr>
+        <w:t xml:space="preserve">into renewable energy systems as part of land reclamation efforts </w:t>
+      </w:r>
+      <w:r>
+        <w:rPr>
+          <w:rFonts w:ascii="Arial" w:hAnsi="Arial" w:cs="Arial"/>
+        </w:rPr>
+        <w:t xml:space="preserve">is </w:t>
+      </w:r>
+      <w:r>
+        <w:rPr>
+          <w:rFonts w:ascii="Arial" w:hAnsi="Arial" w:cs="Arial"/>
+        </w:rPr>
+        <w:t>a business and an environment friendly</w:t>
+      </w:r>
+      <w:r>
+        <w:rPr>
+          <w:rFonts w:ascii="Arial" w:hAnsi="Arial" w:cs="Arial"/>
+        </w:rPr>
+        <w:t xml:space="preserve"> alternative to a </w:t>
+      </w:r>
+      <w:r>
+        <w:rPr>
+          <w:rFonts w:ascii="Arial" w:hAnsi="Arial" w:cs="Arial"/>
+        </w:rPr>
+        <w:t>carbon</w:t>
+      </w:r>
+      <w:r>
+        <w:rPr>
+          <w:rFonts w:ascii="Arial" w:hAnsi="Arial" w:cs="Arial"/>
+        </w:rPr>
+        <w:t xml:space="preserve"> tax</w:t>
+      </w:r>
+      <w:r>
+        <w:rPr>
+          <w:rFonts w:ascii="Arial" w:hAnsi="Arial" w:cs="Arial"/>
+        </w:rPr>
+        <w:t>. I</w:t>
+      </w:r>
+      <w:r>
+        <w:rPr>
+          <w:rFonts w:ascii="Arial" w:hAnsi="Arial" w:cs="Arial"/>
+        </w:rPr>
+        <w:t>nstead of paying a tax</w:t>
+      </w:r>
+      <w:r>
+        <w:rPr>
+          <w:rFonts w:ascii="Arial" w:hAnsi="Arial" w:cs="Arial"/>
+        </w:rPr>
+        <w:t xml:space="preserve"> to the government</w:t>
+      </w:r>
+      <w:r>
+        <w:rPr>
+          <w:rFonts w:ascii="Arial" w:hAnsi="Arial" w:cs="Arial"/>
+        </w:rPr>
+        <w:t>,</w:t>
+      </w:r>
+      <w:r>
+        <w:rPr>
+          <w:rFonts w:ascii="Arial" w:hAnsi="Arial" w:cs="Arial"/>
+        </w:rPr>
+        <w:t xml:space="preserve"> which removes value from a company ledger, </w:t>
+      </w:r>
+      <w:r>
+        <w:rPr>
+          <w:rFonts w:ascii="Arial" w:hAnsi="Arial" w:cs="Arial"/>
+        </w:rPr>
+        <w:t xml:space="preserve">this approach allows companies to invest </w:t>
+      </w:r>
+      <w:r>
+        <w:rPr>
+          <w:rFonts w:ascii="Arial" w:hAnsi="Arial" w:cs="Arial"/>
+        </w:rPr>
+        <w:t xml:space="preserve">in assets for its own present and </w:t>
+      </w:r>
+      <w:r>
+        <w:rPr>
+          <w:rFonts w:ascii="Arial" w:hAnsi="Arial" w:cs="Arial"/>
+        </w:rPr>
+        <w:t xml:space="preserve">future </w:t>
+      </w:r>
+      <w:r>
+        <w:rPr>
+          <w:rFonts w:ascii="Arial" w:hAnsi="Arial" w:cs="Arial"/>
+        </w:rPr>
+        <w:t xml:space="preserve">value, </w:t>
+      </w:r>
+      <w:r>
+        <w:rPr>
+          <w:rFonts w:ascii="Arial" w:hAnsi="Arial" w:cs="Arial"/>
+        </w:rPr>
+        <w:t>and</w:t>
+      </w:r>
+      <w:r>
+        <w:rPr>
+          <w:rFonts w:ascii="Arial" w:hAnsi="Arial" w:cs="Arial"/>
+        </w:rPr>
+        <w:t xml:space="preserve"> thus could</w:t>
+      </w:r>
+      <w:r>
+        <w:rPr>
+          <w:rFonts w:ascii="Arial" w:hAnsi="Arial" w:cs="Arial"/>
+        </w:rPr>
+        <w:t xml:space="preserve"> </w:t>
+      </w:r>
+      <w:r>
+        <w:rPr>
+          <w:rFonts w:ascii="Arial" w:hAnsi="Arial" w:cs="Arial"/>
+        </w:rPr>
+        <w:t>negate the perceived need by many for</w:t>
+      </w:r>
+      <w:r>
+        <w:rPr>
+          <w:rFonts w:ascii="Arial" w:hAnsi="Arial" w:cs="Arial"/>
+        </w:rPr>
+        <w:t xml:space="preserve"> a </w:t>
+      </w:r>
+      <w:r>
+        <w:rPr>
+          <w:rFonts w:ascii="Arial" w:hAnsi="Arial" w:cs="Arial"/>
+        </w:rPr>
+        <w:t xml:space="preserve">carbon tax. </w:t>
+      </w:r>
+    </w:p>
+    <w:p>
+      <w:pPr>
+        <w:spacing w:after="0" w:line="240" w:lineRule="auto"/>
+        <w:ind w:firstLine="720"/>
+        <w:rPr>
+          <w:rFonts w:ascii="Arial" w:hAnsi="Arial" w:cs="Arial"/>
+        </w:rPr>
+      </w:pPr>
+      <w:r>
+        <w:rPr>
+          <w:rFonts w:ascii="Arial" w:hAnsi="Arial" w:cs="Arial"/>
+        </w:rPr>
+        <w:t>Currently</w:t>
+      </w:r>
+      <w:r>
+        <w:rPr>
+          <w:rFonts w:ascii="Arial" w:hAnsi="Arial" w:cs="Arial"/>
+        </w:rPr>
+        <w:t>, the</w:t>
+      </w:r>
+      <w:r>
+        <w:rPr>
+          <w:rFonts w:ascii="Arial" w:hAnsi="Arial" w:cs="Arial"/>
+        </w:rPr>
+        <w:t>re</w:t>
+      </w:r>
+      <w:r>
+        <w:rPr>
+          <w:rFonts w:ascii="Arial" w:hAnsi="Arial" w:cs="Arial"/>
+        </w:rPr>
+        <w:t xml:space="preserve"> are no tax incentives available that are specific to oil sands production. There may be industry-wide tax breaks, but they are the same for conventional oil production and for bitumen production </w:t>
+      </w:r>
+      <w:r>
+        <w:rPr>
+          <w:rFonts w:ascii="Arial" w:hAnsi="Arial" w:cs="Arial"/>
+        </w:rPr>
+        <w:t>[13]</w:t>
+      </w:r>
+      <w:r>
+        <w:rPr>
+          <w:rFonts w:ascii="Arial" w:hAnsi="Arial" w:cs="Arial"/>
+        </w:rPr>
+        <w:t>.</w:t>
+      </w:r>
+      <w:r>
+        <w:rPr>
+          <w:rFonts w:ascii="Arial" w:hAnsi="Arial" w:cs="Arial"/>
+        </w:rPr>
+        <w:t xml:space="preserve"> On the other hand, the CO</w:t>
+      </w:r>
+      <w:r>
+        <w:rPr>
+          <w:rFonts w:ascii="Arial" w:hAnsi="Arial" w:cs="Arial"/>
+          <w:vertAlign w:val="subscript"/>
+        </w:rPr>
+        <w:t>2</w:t>
+      </w:r>
+      <w:r>
+        <w:rPr>
+          <w:rFonts w:ascii="Arial" w:hAnsi="Arial" w:cs="Arial"/>
+        </w:rPr>
+        <w:t>-intensive nature of oil sands mining and production incites many to call for a carbon tax that could add at least</w:t>
+      </w:r>
+      <w:r>
+        <w:rPr>
+          <w:rFonts w:ascii="Arial" w:hAnsi="Arial" w:cs="Arial"/>
+        </w:rPr>
+        <w:t xml:space="preserve"> $2 to a barrel o</w:t>
+      </w:r>
+      <w:r>
+        <w:rPr>
+          <w:rFonts w:ascii="Arial" w:hAnsi="Arial" w:cs="Arial"/>
+        </w:rPr>
+        <w:t>f Western Canadian heavy crude,</w:t>
+      </w:r>
+      <w:r>
+        <w:rPr>
+          <w:rFonts w:ascii="Arial" w:hAnsi="Arial" w:cs="Arial"/>
+        </w:rPr>
+        <w:t xml:space="preserve"> </w:t>
+      </w:r>
+      <w:r>
+        <w:rPr>
+          <w:rFonts w:ascii="Arial" w:hAnsi="Arial" w:cs="Arial"/>
+          <w:color w:val="222222"/>
+        </w:rPr>
+        <w:t>which</w:t>
+      </w:r>
+      <w:r>
+        <w:rPr>
+          <w:rFonts w:ascii="Arial" w:hAnsi="Arial" w:cs="Arial"/>
+        </w:rPr>
+        <w:t xml:space="preserve"> </w:t>
+      </w:r>
+      <w:r>
+        <w:rPr>
+          <w:rFonts w:ascii="Arial" w:hAnsi="Arial" w:cs="Arial"/>
+        </w:rPr>
+        <w:t>the US might consider as</w:t>
+      </w:r>
+      <w:r>
+        <w:rPr>
+          <w:rFonts w:ascii="Arial" w:hAnsi="Arial" w:cs="Arial"/>
+        </w:rPr>
+        <w:t xml:space="preserve"> a concession to </w:t>
+      </w:r>
+      <w:r>
+        <w:rPr>
+          <w:rFonts w:ascii="Arial" w:hAnsi="Arial" w:cs="Arial"/>
+        </w:rPr>
+        <w:t>pipeline opponents in order to be able to</w:t>
+      </w:r>
+      <w:r>
+        <w:rPr>
+          <w:rFonts w:ascii="Arial" w:hAnsi="Arial" w:cs="Arial"/>
+        </w:rPr>
+        <w:t xml:space="preserve"> approve the Keystone XL</w:t>
+      </w:r>
+      <w:r>
+        <w:rPr>
+          <w:rFonts w:ascii="Arial" w:hAnsi="Arial" w:cs="Arial"/>
+        </w:rPr>
+        <w:t xml:space="preserve"> </w:t>
+      </w:r>
+      <w:r>
+        <w:rPr>
+          <w:rFonts w:ascii="Arial" w:hAnsi="Arial" w:cs="Arial"/>
+        </w:rPr>
+        <w:t>[8]</w:t>
+      </w:r>
+      <w:r>
+        <w:rPr>
+          <w:rFonts w:ascii="Arial" w:hAnsi="Arial" w:cs="Arial"/>
+        </w:rPr>
+        <w:t>.</w:t>
+      </w:r>
+      <w:r>
+        <w:rPr>
+          <w:rFonts w:ascii="Arial" w:hAnsi="Arial" w:cs="Arial"/>
+        </w:rPr>
+        <w:t xml:space="preserve"> </w:t>
+      </w:r>
+      <w:r>
+        <w:rPr>
+          <w:rFonts w:ascii="Arial" w:hAnsi="Arial" w:cs="Arial"/>
+        </w:rPr>
+        <w:t xml:space="preserve"> </w:t>
+      </w:r>
+      <w:r>
+        <w:rPr>
+          <w:rFonts w:ascii="Arial" w:hAnsi="Arial" w:cs="Arial"/>
+        </w:rPr>
+        <w:t xml:space="preserve"> </w:t>
+      </w:r>
+    </w:p>
+    <w:p>
+      <w:pPr>
+        <w:ind w:firstLine="720"/>
+        <w:rPr>
+          <w:rFonts w:ascii="Arial" w:hAnsi="Arial" w:cs="Arial"/>
+        </w:rPr>
+      </w:pPr>
+      <w:r>
+        <w:rPr>
+          <w:rFonts w:ascii="Arial" w:hAnsi="Arial" w:cs="Arial"/>
+        </w:rPr>
+        <w:t>Note there are about 0.5 tonnes of CO</w:t>
+      </w:r>
+      <w:r>
+        <w:rPr>
+          <w:rFonts w:ascii="Arial" w:hAnsi="Arial" w:cs="Arial"/>
+          <w:vertAlign w:val="subscript"/>
+        </w:rPr>
+        <w:t>2</w:t>
+      </w:r>
+      <w:r>
+        <w:rPr>
+          <w:rFonts w:ascii="Arial" w:hAnsi="Arial" w:cs="Arial"/>
+        </w:rPr>
+        <w:t xml:space="preserve"> that can be attributed to the mining (0.07</w:t>
+      </w:r>
+      <w:r>
+        <w:rPr>
+          <w:rFonts w:ascii="Arial" w:hAnsi="Arial" w:cs="Arial"/>
+        </w:rPr>
+        <w:t xml:space="preserve"> tonnes</w:t>
+      </w:r>
+      <w:r>
+        <w:rPr>
+          <w:rFonts w:ascii="Arial" w:hAnsi="Arial" w:cs="Arial"/>
+        </w:rPr>
+        <w:t xml:space="preserve">) and consumption </w:t>
+      </w:r>
+      <w:r>
+        <w:rPr>
+          <w:rFonts w:ascii="Arial" w:hAnsi="Arial" w:cs="Arial"/>
+        </w:rPr>
+        <w:t>(0.43</w:t>
+      </w:r>
+      <w:r>
+        <w:rPr>
+          <w:rFonts w:ascii="Arial" w:hAnsi="Arial" w:cs="Arial"/>
+        </w:rPr>
+        <w:t xml:space="preserve"> tonnes</w:t>
+      </w:r>
+      <w:r>
+        <w:rPr>
+          <w:rFonts w:ascii="Arial" w:hAnsi="Arial" w:cs="Arial"/>
+        </w:rPr>
+        <w:t>) of oil sands oil</w:t>
+      </w:r>
+      <w:r>
+        <w:rPr>
+          <w:rFonts w:ascii="Arial" w:hAnsi="Arial" w:cs="Arial"/>
+        </w:rPr>
+        <w:t xml:space="preserve"> (from Table 1)</w:t>
+      </w:r>
+      <w:r>
+        <w:rPr>
+          <w:rFonts w:ascii="Arial" w:hAnsi="Arial" w:cs="Arial"/>
+        </w:rPr>
+        <w:t>, and some put the cost of CO</w:t>
+      </w:r>
+      <w:r>
+        <w:rPr>
+          <w:rFonts w:ascii="Arial" w:hAnsi="Arial" w:cs="Arial"/>
+          <w:vertAlign w:val="subscript"/>
+        </w:rPr>
+        <w:t>2</w:t>
+      </w:r>
+      <w:r>
+        <w:rPr>
+          <w:rFonts w:ascii="Arial" w:hAnsi="Arial" w:cs="Arial"/>
+        </w:rPr>
+        <w:t xml:space="preserve"> to be up to $3</w:t>
+      </w:r>
+      <w:r>
+        <w:rPr>
+          <w:rFonts w:ascii="Arial" w:hAnsi="Arial" w:cs="Arial"/>
+        </w:rPr>
+        <w:t>4</w:t>
+      </w:r>
+      <w:r>
+        <w:rPr>
+          <w:rFonts w:ascii="Arial" w:hAnsi="Arial" w:cs="Arial"/>
+        </w:rPr>
+        <w:t>/tonne</w:t>
+      </w:r>
+      <w:r>
+        <w:rPr>
+          <w:rFonts w:ascii="Arial" w:hAnsi="Arial" w:cs="Arial"/>
+        </w:rPr>
+        <w:t xml:space="preserve"> or more </w:t>
+      </w:r>
+      <w:r>
+        <w:rPr>
+          <w:rFonts w:ascii="Arial" w:hAnsi="Arial" w:cs="Arial"/>
+        </w:rPr>
+        <w:t>[26</w:t>
+      </w:r>
+      <w:r>
+        <w:rPr>
+          <w:rFonts w:ascii="Arial" w:hAnsi="Arial" w:cs="Arial"/>
+        </w:rPr>
+        <w:t>]</w:t>
+      </w:r>
+      <w:r>
+        <w:rPr>
+          <w:rFonts w:ascii="Arial" w:hAnsi="Arial" w:cs="Arial"/>
+        </w:rPr>
+        <w:t>. If indeed as weather patterns continue to deteriorate and the latter cost were to come to be, a direct investment in renewables as an alternative to the tax w</w:t>
+      </w:r>
+      <w:r>
+        <w:rPr>
+          <w:rFonts w:ascii="Arial" w:hAnsi="Arial" w:cs="Arial"/>
+        </w:rPr>
+        <w:t>ould be much easier to justify.</w:t>
+      </w:r>
+    </w:p>
+    <w:p>
+      <w:pPr>
+        <w:pStyle w:val="Heading2"/>
+        <w:rPr>
+          <w:rFonts w:ascii="Arial" w:hAnsi="Arial" w:cs="Arial"/>
+          <w:b w:val="0"/>
+          <w:i/>
+          <w:sz w:val="22"/>
+          <w:szCs w:val="22"/>
+        </w:rPr>
+      </w:pPr>
+      <w:bookmarkStart w:id="20" w:name="_Toc422202995"/>
       <w:r>
         <w:rPr>
           <w:rFonts w:ascii="Arial" w:hAnsi="Arial" w:cs="Arial"/>
@@ -12845,7 +13590,7 @@
           <w:sz w:val="22"/>
           <w:szCs w:val="22"/>
         </w:rPr>
-        <w:t xml:space="preserve"> </w:t>
+        <w:t xml:space="preserve">5.2 </w:t>
       </w:r>
       <w:r>
         <w:rPr>
@@ -12856,460 +13601,197 @@
           <w:sz w:val="22"/>
           <w:szCs w:val="22"/>
         </w:rPr>
-        <w:t>An Alternative to a Carbon Tax</w:t>
-      </w:r>
-      <w:bookmarkEnd w:id="17"/>
+        <w:t>CO</w:t>
+      </w:r>
+      <w:r>
+        <w:rPr>
+          <w:rFonts w:ascii="Arial" w:hAnsi="Arial" w:cs="Arial"/>
+          <w:b w:val="0"/>
+          <w:i/>
+          <w:color w:val="auto"/>
+          <w:sz w:val="22"/>
+          <w:szCs w:val="22"/>
+          <w:vertAlign w:val="subscript"/>
+        </w:rPr>
+        <w:t>2</w:t>
+      </w:r>
+      <w:r>
+        <w:rPr>
+          <w:rFonts w:ascii="Arial" w:hAnsi="Arial" w:cs="Arial"/>
+          <w:b w:val="0"/>
+          <w:i/>
+          <w:color w:val="auto"/>
+          <w:sz w:val="22"/>
+          <w:szCs w:val="22"/>
+        </w:rPr>
+        <w:t xml:space="preserve"> Footprint as a function of Carbon Tax</w:t>
+      </w:r>
+      <w:bookmarkEnd w:id="20"/>
     </w:p>
     <w:p>
       <w:pPr>
-        <w:spacing w:after="0" w:line="240" w:lineRule="auto"/>
         <w:ind w:firstLine="720"/>
         <w:rPr>
           <w:rFonts w:ascii="Arial" w:hAnsi="Arial" w:cs="Arial"/>
         </w:rPr>
       </w:pPr>
-      <w:r>
-        <w:rPr>
-          <w:rFonts w:ascii="Arial" w:hAnsi="Arial" w:cs="Arial"/>
-        </w:rPr>
-        <w:t xml:space="preserve">The percentage </w:t>
-      </w:r>
-      <w:r>
-        <w:rPr>
-          <w:rFonts w:ascii="Arial" w:hAnsi="Arial" w:cs="Arial"/>
-        </w:rPr>
-        <w:t xml:space="preserve">of oil revenues </w:t>
-      </w:r>
-      <w:r>
-        <w:rPr>
-          <w:rFonts w:ascii="Arial" w:hAnsi="Arial" w:cs="Arial"/>
-        </w:rPr>
-        <w:t xml:space="preserve">to be invested </w:t>
-      </w:r>
-      <w:r>
-        <w:rPr>
-          <w:rFonts w:ascii="Arial" w:hAnsi="Arial" w:cs="Arial"/>
-        </w:rPr>
-        <w:t>($/</w:t>
-      </w:r>
-      <w:proofErr w:type="spellStart"/>
-      <w:r>
-        <w:rPr>
-          <w:rFonts w:ascii="Arial" w:hAnsi="Arial" w:cs="Arial"/>
-        </w:rPr>
-        <w:t>bbl</w:t>
-      </w:r>
-      <w:proofErr w:type="spellEnd"/>
-      <w:r>
-        <w:rPr>
-          <w:rFonts w:ascii="Arial" w:hAnsi="Arial" w:cs="Arial"/>
-        </w:rPr>
-        <w:t>)</w:t>
-      </w:r>
-      <w:r>
-        <w:rPr>
-          <w:rFonts w:ascii="Arial" w:hAnsi="Arial" w:cs="Arial"/>
-        </w:rPr>
-        <w:t xml:space="preserve"> </w:t>
-      </w:r>
-      <w:r>
-        <w:rPr>
-          <w:rFonts w:ascii="Arial" w:hAnsi="Arial" w:cs="Arial"/>
-        </w:rPr>
-        <w:t xml:space="preserve">into renewable energy systems as part of land reclamation efforts </w:t>
-      </w:r>
-      <w:r>
-        <w:rPr>
-          <w:rFonts w:ascii="Arial" w:hAnsi="Arial" w:cs="Arial"/>
-        </w:rPr>
-        <w:t xml:space="preserve">is </w:t>
-      </w:r>
-      <w:r>
-        <w:rPr>
-          <w:rFonts w:ascii="Arial" w:hAnsi="Arial" w:cs="Arial"/>
-        </w:rPr>
-        <w:t>a business and an environment friendly</w:t>
-      </w:r>
-      <w:r>
-        <w:rPr>
-          <w:rFonts w:ascii="Arial" w:hAnsi="Arial" w:cs="Arial"/>
-        </w:rPr>
-        <w:t xml:space="preserve"> alternative to a </w:t>
-      </w:r>
-      <w:r>
-        <w:rPr>
-          <w:rFonts w:ascii="Arial" w:hAnsi="Arial" w:cs="Arial"/>
-        </w:rPr>
-        <w:t>carbon</w:t>
-      </w:r>
-      <w:r>
-        <w:rPr>
-          <w:rFonts w:ascii="Arial" w:hAnsi="Arial" w:cs="Arial"/>
-        </w:rPr>
-        <w:t xml:space="preserve"> tax</w:t>
-      </w:r>
-      <w:r>
-        <w:rPr>
-          <w:rFonts w:ascii="Arial" w:hAnsi="Arial" w:cs="Arial"/>
-        </w:rPr>
-        <w:t>. I</w:t>
-      </w:r>
-      <w:r>
-        <w:rPr>
-          <w:rFonts w:ascii="Arial" w:hAnsi="Arial" w:cs="Arial"/>
-        </w:rPr>
-        <w:t>nstead of paying a tax</w:t>
-      </w:r>
-      <w:r>
-        <w:rPr>
-          <w:rFonts w:ascii="Arial" w:hAnsi="Arial" w:cs="Arial"/>
-        </w:rPr>
-        <w:t xml:space="preserve"> to the government</w:t>
-      </w:r>
-      <w:r>
-        <w:rPr>
-          <w:rFonts w:ascii="Arial" w:hAnsi="Arial" w:cs="Arial"/>
-        </w:rPr>
-        <w:t>,</w:t>
-      </w:r>
-      <w:r>
-        <w:rPr>
-          <w:rFonts w:ascii="Arial" w:hAnsi="Arial" w:cs="Arial"/>
-        </w:rPr>
-        <w:t xml:space="preserve"> which removes value from a company ledger, </w:t>
-      </w:r>
-      <w:r>
-        <w:rPr>
-          <w:rFonts w:ascii="Arial" w:hAnsi="Arial" w:cs="Arial"/>
-        </w:rPr>
-        <w:t xml:space="preserve">this approach allows companies to invest </w:t>
-      </w:r>
-      <w:r>
-        <w:rPr>
-          <w:rFonts w:ascii="Arial" w:hAnsi="Arial" w:cs="Arial"/>
-        </w:rPr>
-        <w:t xml:space="preserve">in assets for its own present and </w:t>
-      </w:r>
-      <w:r>
-        <w:rPr>
-          <w:rFonts w:ascii="Arial" w:hAnsi="Arial" w:cs="Arial"/>
-        </w:rPr>
-        <w:t xml:space="preserve">future </w:t>
-      </w:r>
-      <w:r>
-        <w:rPr>
-          <w:rFonts w:ascii="Arial" w:hAnsi="Arial" w:cs="Arial"/>
-        </w:rPr>
-        <w:t xml:space="preserve">value, </w:t>
-      </w:r>
-      <w:r>
-        <w:rPr>
-          <w:rFonts w:ascii="Arial" w:hAnsi="Arial" w:cs="Arial"/>
-        </w:rPr>
-        <w:t>and</w:t>
-      </w:r>
-      <w:r>
-        <w:rPr>
-          <w:rFonts w:ascii="Arial" w:hAnsi="Arial" w:cs="Arial"/>
-        </w:rPr>
-        <w:t xml:space="preserve"> thus could</w:t>
-      </w:r>
-      <w:r>
-        <w:rPr>
-          <w:rFonts w:ascii="Arial" w:hAnsi="Arial" w:cs="Arial"/>
-        </w:rPr>
-        <w:t xml:space="preserve"> </w:t>
-      </w:r>
-      <w:r>
-        <w:rPr>
-          <w:rFonts w:ascii="Arial" w:hAnsi="Arial" w:cs="Arial"/>
-        </w:rPr>
-        <w:t>negate the perceived need by many for</w:t>
-      </w:r>
-      <w:r>
-        <w:rPr>
-          <w:rFonts w:ascii="Arial" w:hAnsi="Arial" w:cs="Arial"/>
-        </w:rPr>
-        <w:t xml:space="preserve"> a </w:t>
-      </w:r>
-      <w:r>
-        <w:rPr>
-          <w:rFonts w:ascii="Arial" w:hAnsi="Arial" w:cs="Arial"/>
-        </w:rPr>
-        <w:t xml:space="preserve">carbon tax. </w:t>
-      </w:r>
     </w:p>
     <w:p>
       <w:pPr>
-        <w:spacing w:after="0" w:line="240" w:lineRule="auto"/>
         <w:ind w:firstLine="720"/>
         <w:rPr>
-          <w:rFonts w:ascii="Arial" w:hAnsi="Arial" w:cs="Arial"/>
-        </w:rPr>
-      </w:pPr>
-      <w:r>
-        <w:rPr>
-          <w:rFonts w:ascii="Arial" w:hAnsi="Arial" w:cs="Arial"/>
-        </w:rPr>
-        <w:t>Currently</w:t>
-      </w:r>
-      <w:r>
-        <w:rPr>
-          <w:rFonts w:ascii="Arial" w:hAnsi="Arial" w:cs="Arial"/>
-        </w:rPr>
-        <w:t>, the</w:t>
-      </w:r>
-      <w:r>
-        <w:rPr>
-          <w:rFonts w:ascii="Arial" w:hAnsi="Arial" w:cs="Arial"/>
-        </w:rPr>
-        <w:t>re</w:t>
-      </w:r>
-      <w:r>
-        <w:rPr>
-          <w:rFonts w:ascii="Arial" w:hAnsi="Arial" w:cs="Arial"/>
-        </w:rPr>
-        <w:t xml:space="preserve"> are no tax incentives available that are specific to oil sands production. There may be industry-wide tax breaks, but they are the same for conventional oil production and for bitumen production </w:t>
-      </w:r>
-      <w:r>
-        <w:rPr>
-          <w:rFonts w:ascii="Arial" w:hAnsi="Arial" w:cs="Arial"/>
-        </w:rPr>
-        <w:t>[13]</w:t>
-      </w:r>
-      <w:r>
-        <w:rPr>
-          <w:rFonts w:ascii="Arial" w:hAnsi="Arial" w:cs="Arial"/>
-        </w:rPr>
-        <w:t>.</w:t>
-      </w:r>
-      <w:r>
-        <w:rPr>
-          <w:rFonts w:ascii="Arial" w:hAnsi="Arial" w:cs="Arial"/>
-        </w:rPr>
-        <w:t xml:space="preserve"> On the other hand, the CO</w:t>
-      </w:r>
-      <w:r>
-        <w:rPr>
-          <w:rFonts w:ascii="Arial" w:hAnsi="Arial" w:cs="Arial"/>
-          <w:vertAlign w:val="subscript"/>
-        </w:rPr>
-        <w:t>2</w:t>
-      </w:r>
-      <w:r>
-        <w:rPr>
-          <w:rFonts w:ascii="Arial" w:hAnsi="Arial" w:cs="Arial"/>
-        </w:rPr>
-        <w:t>-intensive nature of oil sands mining and production incites many to call for a carbon tax that could add at least</w:t>
-      </w:r>
-      <w:r>
-        <w:rPr>
-          <w:rFonts w:ascii="Arial" w:hAnsi="Arial" w:cs="Arial"/>
-        </w:rPr>
-        <w:t xml:space="preserve"> $2 to a barrel o</w:t>
-      </w:r>
-      <w:r>
-        <w:rPr>
-          <w:rFonts w:ascii="Arial" w:hAnsi="Arial" w:cs="Arial"/>
-        </w:rPr>
-        <w:t>f Western Canadian heavy crude,</w:t>
-      </w:r>
-      <w:r>
-        <w:rPr>
-          <w:rFonts w:ascii="Arial" w:hAnsi="Arial" w:cs="Arial"/>
-        </w:rPr>
-        <w:t xml:space="preserve"> </w:t>
-      </w:r>
-      <w:r>
-        <w:rPr>
-          <w:rFonts w:ascii="Arial" w:hAnsi="Arial" w:cs="Arial"/>
-          <w:color w:val="222222"/>
-        </w:rPr>
-        <w:t>which</w:t>
-      </w:r>
-      <w:r>
-        <w:rPr>
-          <w:rFonts w:ascii="Arial" w:hAnsi="Arial" w:cs="Arial"/>
-        </w:rPr>
-        <w:t xml:space="preserve"> </w:t>
-      </w:r>
-      <w:r>
-        <w:rPr>
-          <w:rFonts w:ascii="Arial" w:hAnsi="Arial" w:cs="Arial"/>
-        </w:rPr>
-        <w:t>the US might consider as</w:t>
-      </w:r>
-      <w:r>
-        <w:rPr>
-          <w:rFonts w:ascii="Arial" w:hAnsi="Arial" w:cs="Arial"/>
-        </w:rPr>
-        <w:t xml:space="preserve"> a concession to </w:t>
-      </w:r>
-      <w:r>
-        <w:rPr>
-          <w:rFonts w:ascii="Arial" w:hAnsi="Arial" w:cs="Arial"/>
-        </w:rPr>
-        <w:t>pipeline opponents in order to be able to</w:t>
-      </w:r>
-      <w:r>
-        <w:rPr>
-          <w:rFonts w:ascii="Arial" w:hAnsi="Arial" w:cs="Arial"/>
-        </w:rPr>
-        <w:t xml:space="preserve"> approve the Keystone XL</w:t>
-      </w:r>
-      <w:r>
-        <w:rPr>
-          <w:rFonts w:ascii="Arial" w:hAnsi="Arial" w:cs="Arial"/>
-        </w:rPr>
-        <w:t xml:space="preserve"> </w:t>
-      </w:r>
-      <w:r>
-        <w:rPr>
-          <w:rFonts w:ascii="Arial" w:hAnsi="Arial" w:cs="Arial"/>
-        </w:rPr>
-        <w:t>[8]</w:t>
-      </w:r>
-      <w:r>
-        <w:rPr>
-          <w:rFonts w:ascii="Arial" w:hAnsi="Arial" w:cs="Arial"/>
-        </w:rPr>
-        <w:t>.</w:t>
-      </w:r>
-      <w:r>
-        <w:rPr>
-          <w:rFonts w:ascii="Arial" w:hAnsi="Arial" w:cs="Arial"/>
-        </w:rPr>
-        <w:t xml:space="preserve"> </w:t>
-      </w:r>
-      <w:r>
-        <w:rPr>
-          <w:rFonts w:ascii="Arial" w:hAnsi="Arial" w:cs="Arial"/>
-        </w:rPr>
-        <w:t xml:space="preserve"> </w:t>
-      </w:r>
-      <w:r>
-        <w:rPr>
-          <w:rFonts w:ascii="Arial" w:hAnsi="Arial" w:cs="Arial"/>
-        </w:rPr>
-        <w:t xml:space="preserve"> </w:t>
-      </w:r>
+          <w:rFonts w:ascii="Arial" w:eastAsiaTheme="minorEastAsia" w:hAnsi="Arial" w:cs="Arial"/>
+        </w:rPr>
+      </w:pPr>
+      <m:oMathPara>
+        <m:oMath>
+          <m:r>
+            <w:rPr>
+              <w:rFonts w:ascii="Cambria Math" w:hAnsi="Cambria Math"/>
+            </w:rPr>
+            <m:t>f</m:t>
+          </m:r>
+          <m:d>
+            <m:dPr>
+              <m:ctrlPr>
+                <w:rPr>
+                  <w:rFonts w:ascii="Cambria Math" w:hAnsi="Cambria Math"/>
+                  <w:i/>
+                </w:rPr>
+              </m:ctrlPr>
+            </m:dPr>
+            <m:e>
+              <m:r>
+                <w:rPr>
+                  <w:rFonts w:ascii="Cambria Math" w:hAnsi="Cambria Math"/>
+                </w:rPr>
+                <m:t>x</m:t>
+              </m:r>
+            </m:e>
+          </m:d>
+          <m:r>
+            <w:rPr>
+              <w:rFonts w:ascii="Cambria Math" w:hAnsi="Cambria Math"/>
+            </w:rPr>
+            <m:t>=</m:t>
+          </m:r>
+          <m:sSub>
+            <m:sSubPr>
+              <m:ctrlPr>
+                <w:rPr>
+                  <w:rFonts w:ascii="Cambria Math" w:hAnsi="Cambria Math"/>
+                  <w:i/>
+                </w:rPr>
+              </m:ctrlPr>
+            </m:sSubPr>
+            <m:e>
+              <m:r>
+                <w:rPr>
+                  <w:rFonts w:ascii="Cambria Math" w:hAnsi="Cambria Math"/>
+                </w:rPr>
+                <m:t>CO</m:t>
+              </m:r>
+            </m:e>
+            <m:sub>
+              <m:r>
+                <w:rPr>
+                  <w:rFonts w:ascii="Cambria Math" w:hAnsi="Cambria Math"/>
+                </w:rPr>
+                <m:t>2</m:t>
+              </m:r>
+            </m:sub>
+          </m:sSub>
+          <m:r>
+            <w:rPr>
+              <w:rFonts w:ascii="Cambria Math" w:hAnsi="Cambria Math"/>
+            </w:rPr>
+            <m:t xml:space="preserve"> Footprint function</m:t>
+          </m:r>
+        </m:oMath>
+      </m:oMathPara>
     </w:p>
     <w:p>
       <w:pPr>
         <w:ind w:firstLine="720"/>
         <w:rPr>
-          <w:rFonts w:ascii="Arial" w:hAnsi="Arial" w:cs="Arial"/>
-        </w:rPr>
-      </w:pPr>
-      <w:r>
-        <w:rPr>
-          <w:rFonts w:ascii="Arial" w:hAnsi="Arial" w:cs="Arial"/>
-        </w:rPr>
-        <w:t>Note there are about 0.5 tonnes of CO</w:t>
-      </w:r>
-      <w:r>
-        <w:rPr>
-          <w:rFonts w:ascii="Arial" w:hAnsi="Arial" w:cs="Arial"/>
+          <w:rFonts w:ascii="Arial" w:eastAsiaTheme="minorEastAsia" w:hAnsi="Arial" w:cs="Arial"/>
+        </w:rPr>
+      </w:pPr>
+      <m:oMathPara>
+        <m:oMath>
+          <m:r>
+            <w:rPr>
+              <w:rFonts w:ascii="Cambria Math" w:eastAsiaTheme="minorEastAsia" w:hAnsi="Cambria Math" w:cs="Arial"/>
+            </w:rPr>
+            <w:lastRenderedPageBreak/>
+            <m:t>g</m:t>
+          </m:r>
+          <m:d>
+            <m:dPr>
+              <m:ctrlPr>
+                <w:rPr>
+                  <w:rFonts w:ascii="Cambria Math" w:eastAsiaTheme="minorEastAsia" w:hAnsi="Cambria Math" w:cs="Arial"/>
+                  <w:i/>
+                </w:rPr>
+              </m:ctrlPr>
+            </m:dPr>
+            <m:e>
+              <m:r>
+                <w:rPr>
+                  <w:rFonts w:ascii="Cambria Math" w:eastAsiaTheme="minorEastAsia" w:hAnsi="Cambria Math" w:cs="Arial"/>
+                </w:rPr>
+                <m:t>x</m:t>
+              </m:r>
+            </m:e>
+          </m:d>
+          <m:r>
+            <w:rPr>
+              <w:rFonts w:ascii="Cambria Math" w:eastAsiaTheme="minorEastAsia" w:hAnsi="Cambria Math" w:cs="Arial"/>
+            </w:rPr>
+            <m:t>= Carbon Tax function</m:t>
+          </m:r>
+        </m:oMath>
+      </m:oMathPara>
+    </w:p>
+    <w:p>
+      <w:pPr>
+        <w:ind w:firstLine="720"/>
+        <w:rPr>
+          <w:rFonts w:ascii="Arial" w:eastAsiaTheme="minorEastAsia" w:hAnsi="Arial" w:cs="Arial"/>
+        </w:rPr>
+      </w:pPr>
+      <w:r>
+        <w:rPr>
+          <w:rFonts w:ascii="Arial" w:eastAsiaTheme="minorEastAsia" w:hAnsi="Arial" w:cs="Arial"/>
+        </w:rPr>
+        <w:t xml:space="preserve">We define </w:t>
+      </w:r>
+      <m:oMath>
+        <m:r>
+          <w:rPr>
+            <w:rFonts w:ascii="Cambria Math" w:eastAsiaTheme="minorEastAsia" w:hAnsi="Cambria Math" w:cs="Arial"/>
+          </w:rPr>
+          <m:t xml:space="preserve">h=f ° g </m:t>
+        </m:r>
+      </m:oMath>
+      <w:r>
+        <w:rPr>
+          <w:rFonts w:ascii="Arial" w:eastAsiaTheme="minorEastAsia" w:hAnsi="Arial" w:cs="Arial"/>
+        </w:rPr>
+        <w:t>to be the CO</w:t>
+      </w:r>
+      <w:r>
+        <w:rPr>
+          <w:rFonts w:ascii="Arial" w:eastAsiaTheme="minorEastAsia" w:hAnsi="Arial" w:cs="Arial"/>
           <w:vertAlign w:val="subscript"/>
         </w:rPr>
         <w:t>2</w:t>
       </w:r>
       <w:r>
         <w:rPr>
-          <w:rFonts w:ascii="Arial" w:hAnsi="Arial" w:cs="Arial"/>
-        </w:rPr>
-        <w:t xml:space="preserve"> that can be attributed to the mining (0.07</w:t>
-      </w:r>
-      <w:r>
-        <w:rPr>
-          <w:rFonts w:ascii="Arial" w:hAnsi="Arial" w:cs="Arial"/>
-        </w:rPr>
-        <w:t xml:space="preserve"> tonnes</w:t>
-      </w:r>
-      <w:r>
-        <w:rPr>
-          <w:rFonts w:ascii="Arial" w:hAnsi="Arial" w:cs="Arial"/>
-        </w:rPr>
-        <w:t xml:space="preserve">) and consumption </w:t>
-      </w:r>
-      <w:r>
-        <w:rPr>
-          <w:rFonts w:ascii="Arial" w:hAnsi="Arial" w:cs="Arial"/>
-        </w:rPr>
-        <w:t>(0.43</w:t>
-      </w:r>
-      <w:r>
-        <w:rPr>
-          <w:rFonts w:ascii="Arial" w:hAnsi="Arial" w:cs="Arial"/>
-        </w:rPr>
-        <w:t xml:space="preserve"> tonnes</w:t>
-      </w:r>
-      <w:r>
-        <w:rPr>
-          <w:rFonts w:ascii="Arial" w:hAnsi="Arial" w:cs="Arial"/>
-        </w:rPr>
-        <w:t>) of oil sands oil</w:t>
-      </w:r>
-      <w:r>
-        <w:rPr>
-          <w:rFonts w:ascii="Arial" w:hAnsi="Arial" w:cs="Arial"/>
-        </w:rPr>
-        <w:t xml:space="preserve"> (from Table 1)</w:t>
-      </w:r>
-      <w:r>
-        <w:rPr>
-          <w:rFonts w:ascii="Arial" w:hAnsi="Arial" w:cs="Arial"/>
-        </w:rPr>
-        <w:t>, and some put the cost of CO</w:t>
-      </w:r>
-      <w:r>
-        <w:rPr>
-          <w:rFonts w:ascii="Arial" w:hAnsi="Arial" w:cs="Arial"/>
-          <w:vertAlign w:val="subscript"/>
-        </w:rPr>
-        <w:t>2</w:t>
-      </w:r>
-      <w:r>
-        <w:rPr>
-          <w:rFonts w:ascii="Arial" w:hAnsi="Arial" w:cs="Arial"/>
-        </w:rPr>
-        <w:t xml:space="preserve"> to be up to $3</w:t>
-      </w:r>
-      <w:r>
-        <w:rPr>
-          <w:rFonts w:ascii="Arial" w:hAnsi="Arial" w:cs="Arial"/>
-        </w:rPr>
-        <w:t>4</w:t>
-      </w:r>
-      <w:r>
-        <w:rPr>
-          <w:rFonts w:ascii="Arial" w:hAnsi="Arial" w:cs="Arial"/>
-        </w:rPr>
-        <w:t>/tonne</w:t>
-      </w:r>
-      <w:r>
-        <w:rPr>
-          <w:rFonts w:ascii="Arial" w:hAnsi="Arial" w:cs="Arial"/>
-        </w:rPr>
-        <w:t xml:space="preserve"> or more </w:t>
-      </w:r>
-      <w:r>
-        <w:rPr>
-          <w:rFonts w:ascii="Arial" w:hAnsi="Arial" w:cs="Arial"/>
-        </w:rPr>
-        <w:t>[26</w:t>
-      </w:r>
-      <w:r>
-        <w:rPr>
-          <w:rFonts w:ascii="Arial" w:hAnsi="Arial" w:cs="Arial"/>
-        </w:rPr>
-        <w:t>]</w:t>
-      </w:r>
-      <w:r>
-        <w:rPr>
-          <w:rFonts w:ascii="Arial" w:hAnsi="Arial" w:cs="Arial"/>
-        </w:rPr>
-        <w:t xml:space="preserve">. If indeed as weather patterns continue to deteriorate and the latter cost were to come to be, a direct investment in renewables as an alternative to the tax would be much easier to justify. </w:t>
+          <w:rFonts w:ascii="Arial" w:eastAsiaTheme="minorEastAsia" w:hAnsi="Arial" w:cs="Arial"/>
+        </w:rPr>
+        <w:t xml:space="preserve"> footprint as a function of carbon tax.</w:t>
       </w:r>
     </w:p>
     <w:p>
@@ -13322,7 +13804,7 @@
           <w:szCs w:val="24"/>
         </w:rPr>
       </w:pPr>
-      <w:bookmarkStart w:id="18" w:name="_Toc419833547"/>
+      <w:bookmarkStart w:id="21" w:name="_Toc422202996"/>
       <w:r>
         <w:rPr>
           <w:rFonts w:ascii="Arial" w:hAnsi="Arial" w:cs="Arial"/>
@@ -13330,9 +13812,18 @@
           <w:sz w:val="24"/>
           <w:szCs w:val="24"/>
         </w:rPr>
-        <w:t>5 Impact on Labour</w:t>
-      </w:r>
-      <w:bookmarkEnd w:id="18"/>
+        <w:t>6</w:t>
+      </w:r>
+      <w:r>
+        <w:rPr>
+          <w:rFonts w:ascii="Arial" w:hAnsi="Arial" w:cs="Arial"/>
+          <w:color w:val="auto"/>
+          <w:sz w:val="24"/>
+          <w:szCs w:val="24"/>
+        </w:rPr>
+        <w:t xml:space="preserve"> Impact on Labour</w:t>
+      </w:r>
+      <w:bookmarkEnd w:id="21"/>
     </w:p>
     <w:p>
       <w:pPr>
@@ -13435,14 +13926,7 @@
         <w:rPr>
           <w:rFonts w:ascii="Arial" w:hAnsi="Arial" w:cs="Arial"/>
         </w:rPr>
-        <w:t xml:space="preserve"> Their position is </w:t>
-      </w:r>
-      <w:r>
-        <w:rPr>
-          <w:rFonts w:ascii="Arial" w:hAnsi="Arial" w:cs="Arial"/>
-        </w:rPr>
-        <w:lastRenderedPageBreak/>
-        <w:t xml:space="preserve">clear: they are opposed to Keystone XL and the expanded development of the oil sands not just for environmental reasons. </w:t>
+        <w:t xml:space="preserve"> Their position is clear: they are opposed to Keystone XL and the expanded development of the oil sands not just for environmental reasons. </w:t>
       </w:r>
       <w:r>
         <w:rPr>
@@ -13533,7 +14017,73 @@
           <w:color w:val="000000"/>
           <w:shd w:val="clear" w:color="auto" w:fill="FFFFFF"/>
         </w:rPr>
-        <w:t>The idea of a transition fund not only for the environment but for workers and their communities would help mitigate these effects if Keystone XL is built.</w:t>
+        <w:t xml:space="preserve">The idea of a transition fund not only for the environment but for workers and their communities would help mitigate these effects if Keystone XL is built. </w:t>
+      </w:r>
+      <w:r>
+        <w:rPr>
+          <w:rFonts w:ascii="Arial" w:hAnsi="Arial" w:cs="Arial"/>
+        </w:rPr>
+        <w:t xml:space="preserve">We present the following </w:t>
+      </w:r>
+      <w:r>
+        <w:rPr>
+          <w:rFonts w:ascii="Arial" w:hAnsi="Arial" w:cs="Arial"/>
+        </w:rPr>
+        <w:t>mitigation development as a way of “</w:t>
+      </w:r>
+      <w:r>
+        <w:rPr>
+          <w:rFonts w:ascii="Arial" w:hAnsi="Arial" w:cs="Arial"/>
+        </w:rPr>
+        <w:t>forward planning.</w:t>
+      </w:r>
+      <w:r>
+        <w:rPr>
+          <w:rFonts w:ascii="Arial" w:hAnsi="Arial" w:cs="Arial"/>
+        </w:rPr>
+        <w:t>”</w:t>
+      </w:r>
+      <w:r>
+        <w:rPr>
+          <w:rFonts w:ascii="Arial" w:hAnsi="Arial" w:cs="Arial"/>
+        </w:rPr>
+        <w:t xml:space="preserve"> </w:t>
+      </w:r>
+      <w:r>
+        <w:rPr>
+          <w:rFonts w:ascii="Arial" w:hAnsi="Arial" w:cs="Arial"/>
+        </w:rPr>
+        <w:t xml:space="preserve">If Keystone XL gets approve under </w:t>
+      </w:r>
+      <w:r>
+        <w:rPr>
+          <w:rFonts w:ascii="Arial" w:hAnsi="Arial" w:cs="Arial"/>
+        </w:rPr>
+        <w:t>the next</w:t>
+      </w:r>
+      <w:r>
+        <w:rPr>
+          <w:rFonts w:ascii="Arial" w:hAnsi="Arial" w:cs="Arial"/>
+        </w:rPr>
+        <w:t xml:space="preserve"> </w:t>
+      </w:r>
+      <w:r>
+        <w:rPr>
+          <w:rFonts w:ascii="Arial" w:hAnsi="Arial" w:cs="Arial"/>
+        </w:rPr>
+        <w:t>presidency</w:t>
+      </w:r>
+      <w:r>
+        <w:rPr>
+          <w:rFonts w:ascii="Arial" w:hAnsi="Arial" w:cs="Arial"/>
+        </w:rPr>
+        <w:t>, we would already have a model that could mitigate the situation</w:t>
+      </w:r>
+      <w:r>
+        <w:rPr>
+          <w:rFonts w:ascii="Arial" w:hAnsi="Arial" w:cs="Arial"/>
+        </w:rPr>
+        <w:t xml:space="preserve"> beforehand. </w:t>
       </w:r>
       <w:r>
         <w:rPr>
@@ -13541,121 +14091,7 @@
           <w:color w:val="000000"/>
           <w:shd w:val="clear" w:color="auto" w:fill="FFFFFF"/>
         </w:rPr>
-        <w:t xml:space="preserve"> </w:t>
-      </w:r>
-      <w:r>
-        <w:rPr>
-          <w:rFonts w:ascii="Arial" w:hAnsi="Arial" w:cs="Arial"/>
-        </w:rPr>
-        <w:t xml:space="preserve">We present the following </w:t>
-      </w:r>
-      <w:r>
-        <w:rPr>
-          <w:rFonts w:ascii="Arial" w:hAnsi="Arial" w:cs="Arial"/>
-        </w:rPr>
-        <w:t>mitigation development as a way of “</w:t>
-      </w:r>
-      <w:r>
-        <w:rPr>
-          <w:rFonts w:ascii="Arial" w:hAnsi="Arial" w:cs="Arial"/>
-        </w:rPr>
-        <w:t>forward planning.</w:t>
-      </w:r>
-      <w:r>
-        <w:rPr>
-          <w:rFonts w:ascii="Arial" w:hAnsi="Arial" w:cs="Arial"/>
-        </w:rPr>
-        <w:t>”</w:t>
-      </w:r>
-      <w:r>
-        <w:rPr>
-          <w:rFonts w:ascii="Arial" w:hAnsi="Arial" w:cs="Arial"/>
-        </w:rPr>
-        <w:t xml:space="preserve"> </w:t>
-      </w:r>
-      <w:r>
-        <w:rPr>
-          <w:rFonts w:ascii="Arial" w:hAnsi="Arial" w:cs="Arial"/>
-        </w:rPr>
-        <w:t xml:space="preserve">If Keystone XL gets approve under </w:t>
-      </w:r>
-      <w:r>
-        <w:rPr>
-          <w:rFonts w:ascii="Arial" w:hAnsi="Arial" w:cs="Arial"/>
-        </w:rPr>
-        <w:t>the next</w:t>
-      </w:r>
-      <w:r>
-        <w:rPr>
-          <w:rFonts w:ascii="Arial" w:hAnsi="Arial" w:cs="Arial"/>
-        </w:rPr>
-        <w:t xml:space="preserve"> </w:t>
-      </w:r>
-      <w:r>
-        <w:rPr>
-          <w:rFonts w:ascii="Arial" w:hAnsi="Arial" w:cs="Arial"/>
-        </w:rPr>
-        <w:t>presidency</w:t>
-      </w:r>
-      <w:r>
-        <w:rPr>
-          <w:rFonts w:ascii="Arial" w:hAnsi="Arial" w:cs="Arial"/>
-        </w:rPr>
-        <w:t>, we would already have a model that could mitigate the situation</w:t>
-      </w:r>
-      <w:r>
-        <w:rPr>
-          <w:rFonts w:ascii="Arial" w:hAnsi="Arial" w:cs="Arial"/>
-        </w:rPr>
-        <w:t xml:space="preserve"> beforehand. </w:t>
-      </w:r>
-      <w:r>
-        <w:rPr>
-          <w:rFonts w:ascii="Arial" w:hAnsi="Arial" w:cs="Arial"/>
-          <w:color w:val="000000"/>
-          <w:shd w:val="clear" w:color="auto" w:fill="FFFFFF"/>
-        </w:rPr>
-        <w:t>W</w:t>
-      </w:r>
-      <w:r>
-        <w:rPr>
-          <w:rFonts w:ascii="Arial" w:hAnsi="Arial" w:cs="Arial"/>
-          <w:color w:val="000000"/>
-          <w:shd w:val="clear" w:color="auto" w:fill="FFFFFF"/>
-        </w:rPr>
-        <w:t>e need transition funding in place to train workers and keep jobs implementing th</w:t>
-      </w:r>
-      <w:r>
-        <w:rPr>
-          <w:rFonts w:ascii="Arial" w:hAnsi="Arial" w:cs="Arial"/>
-          <w:color w:val="000000"/>
-          <w:shd w:val="clear" w:color="auto" w:fill="FFFFFF"/>
-        </w:rPr>
-        <w:t>e green solution outlined in this</w:t>
-      </w:r>
-      <w:r>
-        <w:rPr>
-          <w:rFonts w:ascii="Arial" w:hAnsi="Arial" w:cs="Arial"/>
-          <w:color w:val="000000"/>
-          <w:shd w:val="clear" w:color="auto" w:fill="FFFFFF"/>
-        </w:rPr>
-        <w:t xml:space="preserve"> paper.</w:t>
-      </w:r>
-      <w:r>
-        <w:rPr>
-          <w:rFonts w:ascii="Arial" w:hAnsi="Arial" w:cs="Arial"/>
-          <w:color w:val="000000"/>
-          <w:shd w:val="clear" w:color="auto" w:fill="FFFFFF"/>
-        </w:rPr>
-        <w:t xml:space="preserve"> </w:t>
-      </w:r>
-      <w:r>
-        <w:rPr>
-          <w:rFonts w:ascii="Arial" w:hAnsi="Arial" w:cs="Arial"/>
-          <w:color w:val="000000"/>
-          <w:shd w:val="clear" w:color="auto" w:fill="FFFFFF"/>
-        </w:rPr>
-        <w:t>In order to gain support for your plan from workers that extract and refine oil etc. there would need to be provisions to help those workers transition into the green jobs such as building wind and solar generation.</w:t>
+        <w:t>We need transition funding in place to train workers and keep jobs implementing the green solution outlined in this paper. In order to gain support for your plan from workers that extract and refine oil etc. there would need to be provisions to help those workers transition into the green jobs such as building wind and solar generation.</w:t>
       </w:r>
     </w:p>
     <w:p>
@@ -13870,10 +14306,9 @@
         <w:rPr>
           <w:rFonts w:ascii="Arial" w:hAnsi="Arial" w:cs="Arial"/>
         </w:rPr>
+        <w:lastRenderedPageBreak/>
         <w:t>You could still force oil sands producers to pay for it, but I don’t see the case for physically locating the turbine developments where the oil sands are.</w:t>
       </w:r>
-      <w:bookmarkStart w:id="19" w:name="_GoBack"/>
-      <w:bookmarkEnd w:id="19"/>
     </w:p>
     <w:p>
       <w:pPr>
@@ -13959,14 +14394,7 @@
         <w:rPr>
           <w:rFonts w:ascii="Arial" w:hAnsi="Arial" w:cs="Arial"/>
         </w:rPr>
-        <w:t xml:space="preserve">. This would allow to implement energy efficiency and </w:t>
-      </w:r>
-      <w:r>
-        <w:rPr>
-          <w:rFonts w:ascii="Arial" w:hAnsi="Arial" w:cs="Arial"/>
-        </w:rPr>
-        <w:lastRenderedPageBreak/>
-        <w:t>renewable energy strategies, bring in a stronger environmental standard, monitoring, and enforcement</w:t>
+        <w:t>. This would allow to implement energy efficiency and renewable energy strategies, bring in a stronger environmental standard, monitoring, and enforcement</w:t>
       </w:r>
     </w:p>
     <w:p>
@@ -14105,7 +14533,7 @@
           <w:szCs w:val="24"/>
         </w:rPr>
       </w:pPr>
-      <w:bookmarkStart w:id="20" w:name="_Toc419833548"/>
+      <w:bookmarkStart w:id="22" w:name="_Toc422202997"/>
       <w:r>
         <w:rPr>
           <w:rFonts w:ascii="Arial" w:hAnsi="Arial" w:cs="Arial"/>
@@ -14133,7 +14561,7 @@
         </w:rPr>
         <w:t>Conclusion</w:t>
       </w:r>
-      <w:bookmarkEnd w:id="20"/>
+      <w:bookmarkEnd w:id="22"/>
     </w:p>
     <w:p>
       <w:pPr>
@@ -14530,7 +14958,7 @@
           <w:szCs w:val="24"/>
         </w:rPr>
       </w:pPr>
-      <w:bookmarkStart w:id="21" w:name="_Toc419833549"/>
+      <w:bookmarkStart w:id="23" w:name="_Toc422202998"/>
       <w:r>
         <w:rPr>
           <w:rFonts w:ascii="Arial" w:hAnsi="Arial" w:cs="Arial"/>
@@ -14541,7 +14969,7 @@
         <w:lastRenderedPageBreak/>
         <w:t>References</w:t>
       </w:r>
-      <w:bookmarkEnd w:id="21"/>
+      <w:bookmarkEnd w:id="23"/>
     </w:p>
     <w:p>
       <w:pPr>
@@ -15054,6 +15482,7 @@
       <w:r>
         <w:rPr>
           <w:rFonts w:ascii="Arial" w:hAnsi="Arial" w:cs="Arial"/>
+          <w:highlight w:val="yellow"/>
         </w:rPr>
         <w:t xml:space="preserve">[11] </w:t>
       </w:r>
@@ -15061,12 +15490,14 @@
         <w:rPr>
           <w:rFonts w:ascii="Arial" w:hAnsi="Arial" w:cs="Arial"/>
           <w:i/>
+          <w:highlight w:val="yellow"/>
         </w:rPr>
         <w:t>Crude Oil Forecast, Markets &amp; Transportation</w:t>
       </w:r>
       <w:r>
         <w:rPr>
           <w:rFonts w:ascii="Arial" w:hAnsi="Arial" w:cs="Arial"/>
+          <w:highlight w:val="yellow"/>
         </w:rPr>
         <w:t>. Canadian Association of Petroleum Producers (CAPP). Retrieved on April 1, 2014 from http://www.capp.ca/forecast/</w:t>
       </w:r>
@@ -16063,7 +16494,7 @@
                 <w:bCs/>
                 <w:noProof/>
               </w:rPr>
-              <w:t>17</w:t>
+              <w:t>9</w:t>
             </w:r>
             <w:r>
               <w:rPr>
@@ -16192,7 +16623,16 @@
       <w:jc w:val="center"/>
     </w:pPr>
     <w:r>
-      <w:t>DRAFT   2015.04.05</w:t>
+      <w:t>DRAFT   2015.0</w:t>
+    </w:r>
+    <w:r>
+      <w:t>6</w:t>
+    </w:r>
+    <w:r>
+      <w:t>.</w:t>
+    </w:r>
+    <w:r>
+      <w:t>16</w:t>
     </w:r>
   </w:p>
   <w:p>
@@ -16206,7 +16646,7 @@
 
 <file path=word/numbering.xml><?xml version="1.0" encoding="utf-8"?>
 <w:numbering xmlns:wpc="http://schemas.microsoft.com/office/word/2010/wordprocessingCanvas" xmlns:mc="http://schemas.openxmlformats.org/markup-compatibility/2006" xmlns:o="urn:schemas-microsoft-com:office:office" xmlns:r="http://schemas.openxmlformats.org/officeDocument/2006/relationships" xmlns:m="http://schemas.openxmlformats.org/officeDocument/2006/math" xmlns:v="urn:schemas-microsoft-com:vml" xmlns:wp14="http://schemas.microsoft.com/office/word/2010/wordprocessingDrawing" xmlns:wp="http://schemas.openxmlformats.org/drawingml/2006/wordprocessingDrawing" xmlns:w10="urn:schemas-microsoft-com:office:word" xmlns:w="http://schemas.openxmlformats.org/wordprocessingml/2006/main" xmlns:w14="http://schemas.microsoft.com/office/word/2010/wordml" xmlns:w15="http://schemas.microsoft.com/office/word/2012/wordml" xmlns:wpg="http://schemas.microsoft.com/office/word/2010/wordprocessingGroup" xmlns:wpi="http://schemas.microsoft.com/office/word/2010/wordprocessingInk" xmlns:wne="http://schemas.microsoft.com/office/word/2006/wordml" xmlns:wps="http://schemas.microsoft.com/office/word/2010/wordprocessingShape" mc:Ignorable="w14 w15 wp14">
-  <w:abstractNum w:abstractNumId="0">
+  <w:abstractNum w:abstractNumId="0" w15:restartNumberingAfterBreak="0">
     <w:nsid w:val="03090F88"/>
     <w:multiLevelType w:val="hybridMultilevel"/>
     <w:tmpl w:val="20187A38"/>
@@ -16319,7 +16759,7 @@
       </w:rPr>
     </w:lvl>
   </w:abstractNum>
-  <w:abstractNum w:abstractNumId="1">
+  <w:abstractNum w:abstractNumId="1" w15:restartNumberingAfterBreak="0">
     <w:nsid w:val="06C266CA"/>
     <w:multiLevelType w:val="hybridMultilevel"/>
     <w:tmpl w:val="5A921522"/>
@@ -16432,7 +16872,7 @@
       </w:rPr>
     </w:lvl>
   </w:abstractNum>
-  <w:abstractNum w:abstractNumId="2">
+  <w:abstractNum w:abstractNumId="2" w15:restartNumberingAfterBreak="0">
     <w:nsid w:val="0BF858B8"/>
     <w:multiLevelType w:val="hybridMultilevel"/>
     <w:tmpl w:val="451EE8C6"/>
@@ -16545,7 +16985,7 @@
       </w:rPr>
     </w:lvl>
   </w:abstractNum>
-  <w:abstractNum w:abstractNumId="3">
+  <w:abstractNum w:abstractNumId="3" w15:restartNumberingAfterBreak="0">
     <w:nsid w:val="12AB5670"/>
     <w:multiLevelType w:val="hybridMultilevel"/>
     <w:tmpl w:val="AD6C9ACA"/>
@@ -16658,7 +17098,7 @@
       </w:rPr>
     </w:lvl>
   </w:abstractNum>
-  <w:abstractNum w:abstractNumId="4">
+  <w:abstractNum w:abstractNumId="4" w15:restartNumberingAfterBreak="0">
     <w:nsid w:val="14693F05"/>
     <w:multiLevelType w:val="multilevel"/>
     <w:tmpl w:val="E6E8030A"/>
@@ -16771,7 +17211,7 @@
       </w:rPr>
     </w:lvl>
   </w:abstractNum>
-  <w:abstractNum w:abstractNumId="5">
+  <w:abstractNum w:abstractNumId="5" w15:restartNumberingAfterBreak="0">
     <w:nsid w:val="1968632A"/>
     <w:multiLevelType w:val="hybridMultilevel"/>
     <w:tmpl w:val="81F8645A"/>
@@ -16860,7 +17300,7 @@
       </w:pPr>
     </w:lvl>
   </w:abstractNum>
-  <w:abstractNum w:abstractNumId="6">
+  <w:abstractNum w:abstractNumId="6" w15:restartNumberingAfterBreak="0">
     <w:nsid w:val="21D408FC"/>
     <w:multiLevelType w:val="hybridMultilevel"/>
     <w:tmpl w:val="C20E4A36"/>
@@ -16973,7 +17413,7 @@
       </w:rPr>
     </w:lvl>
   </w:abstractNum>
-  <w:abstractNum w:abstractNumId="7">
+  <w:abstractNum w:abstractNumId="7" w15:restartNumberingAfterBreak="0">
     <w:nsid w:val="22223732"/>
     <w:multiLevelType w:val="hybridMultilevel"/>
     <w:tmpl w:val="22080B78"/>
@@ -17065,7 +17505,7 @@
       </w:pPr>
     </w:lvl>
   </w:abstractNum>
-  <w:abstractNum w:abstractNumId="8">
+  <w:abstractNum w:abstractNumId="8" w15:restartNumberingAfterBreak="0">
     <w:nsid w:val="23936A59"/>
     <w:multiLevelType w:val="hybridMultilevel"/>
     <w:tmpl w:val="5E8CA2CA"/>
@@ -17178,7 +17618,7 @@
       </w:rPr>
     </w:lvl>
   </w:abstractNum>
-  <w:abstractNum w:abstractNumId="9">
+  <w:abstractNum w:abstractNumId="9" w15:restartNumberingAfterBreak="0">
     <w:nsid w:val="24CC60F0"/>
     <w:multiLevelType w:val="hybridMultilevel"/>
     <w:tmpl w:val="550CFEF8"/>
@@ -17291,7 +17731,7 @@
       </w:rPr>
     </w:lvl>
   </w:abstractNum>
-  <w:abstractNum w:abstractNumId="10">
+  <w:abstractNum w:abstractNumId="10" w15:restartNumberingAfterBreak="0">
     <w:nsid w:val="2B384724"/>
     <w:multiLevelType w:val="hybridMultilevel"/>
     <w:tmpl w:val="FF0040F8"/>
@@ -17380,7 +17820,7 @@
       </w:pPr>
     </w:lvl>
   </w:abstractNum>
-  <w:abstractNum w:abstractNumId="11">
+  <w:abstractNum w:abstractNumId="11" w15:restartNumberingAfterBreak="0">
     <w:nsid w:val="2C265F8D"/>
     <w:multiLevelType w:val="hybridMultilevel"/>
     <w:tmpl w:val="2C24BD10"/>
@@ -17493,7 +17933,7 @@
       </w:rPr>
     </w:lvl>
   </w:abstractNum>
-  <w:abstractNum w:abstractNumId="12">
+  <w:abstractNum w:abstractNumId="12" w15:restartNumberingAfterBreak="0">
     <w:nsid w:val="32287675"/>
     <w:multiLevelType w:val="multilevel"/>
     <w:tmpl w:val="9FA645FC"/>
@@ -17606,7 +18046,7 @@
       </w:rPr>
     </w:lvl>
   </w:abstractNum>
-  <w:abstractNum w:abstractNumId="13">
+  <w:abstractNum w:abstractNumId="13" w15:restartNumberingAfterBreak="0">
     <w:nsid w:val="390F3BE7"/>
     <w:multiLevelType w:val="hybridMultilevel"/>
     <w:tmpl w:val="1AF0B836"/>
@@ -17698,7 +18138,7 @@
       </w:pPr>
     </w:lvl>
   </w:abstractNum>
-  <w:abstractNum w:abstractNumId="14">
+  <w:abstractNum w:abstractNumId="14" w15:restartNumberingAfterBreak="0">
     <w:nsid w:val="405D6918"/>
     <w:multiLevelType w:val="multilevel"/>
     <w:tmpl w:val="FFCCEB24"/>
@@ -17847,7 +18287,7 @@
       </w:rPr>
     </w:lvl>
   </w:abstractNum>
-  <w:abstractNum w:abstractNumId="15">
+  <w:abstractNum w:abstractNumId="15" w15:restartNumberingAfterBreak="0">
     <w:nsid w:val="47F137AB"/>
     <w:multiLevelType w:val="hybridMultilevel"/>
     <w:tmpl w:val="5D48FA0A"/>
@@ -17960,7 +18400,7 @@
       </w:rPr>
     </w:lvl>
   </w:abstractNum>
-  <w:abstractNum w:abstractNumId="16">
+  <w:abstractNum w:abstractNumId="16" w15:restartNumberingAfterBreak="0">
     <w:nsid w:val="4E402BAD"/>
     <w:multiLevelType w:val="multilevel"/>
     <w:tmpl w:val="87369898"/>
@@ -18082,7 +18522,7 @@
       </w:rPr>
     </w:lvl>
   </w:abstractNum>
-  <w:abstractNum w:abstractNumId="17">
+  <w:abstractNum w:abstractNumId="17" w15:restartNumberingAfterBreak="0">
     <w:nsid w:val="4EA5486C"/>
     <w:multiLevelType w:val="hybridMultilevel"/>
     <w:tmpl w:val="27C2B0FC"/>
@@ -18195,7 +18635,7 @@
       </w:rPr>
     </w:lvl>
   </w:abstractNum>
-  <w:abstractNum w:abstractNumId="18">
+  <w:abstractNum w:abstractNumId="18" w15:restartNumberingAfterBreak="0">
     <w:nsid w:val="50D71BFA"/>
     <w:multiLevelType w:val="hybridMultilevel"/>
     <w:tmpl w:val="02A49C9C"/>
@@ -18308,7 +18748,7 @@
       </w:rPr>
     </w:lvl>
   </w:abstractNum>
-  <w:abstractNum w:abstractNumId="19">
+  <w:abstractNum w:abstractNumId="19" w15:restartNumberingAfterBreak="0">
     <w:nsid w:val="512B1BB0"/>
     <w:multiLevelType w:val="hybridMultilevel"/>
     <w:tmpl w:val="E8EA1434"/>
@@ -18421,7 +18861,7 @@
       </w:rPr>
     </w:lvl>
   </w:abstractNum>
-  <w:abstractNum w:abstractNumId="20">
+  <w:abstractNum w:abstractNumId="20" w15:restartNumberingAfterBreak="0">
     <w:nsid w:val="57DD07A4"/>
     <w:multiLevelType w:val="hybridMultilevel"/>
     <w:tmpl w:val="F08494B2"/>
@@ -18511,7 +18951,7 @@
       </w:pPr>
     </w:lvl>
   </w:abstractNum>
-  <w:abstractNum w:abstractNumId="21">
+  <w:abstractNum w:abstractNumId="21" w15:restartNumberingAfterBreak="0">
     <w:nsid w:val="5AC75BD1"/>
     <w:multiLevelType w:val="hybridMultilevel"/>
     <w:tmpl w:val="5E184F78"/>
@@ -18624,7 +19064,7 @@
       </w:rPr>
     </w:lvl>
   </w:abstractNum>
-  <w:abstractNum w:abstractNumId="22">
+  <w:abstractNum w:abstractNumId="22" w15:restartNumberingAfterBreak="0">
     <w:nsid w:val="5C7F4B39"/>
     <w:multiLevelType w:val="hybridMultilevel"/>
     <w:tmpl w:val="1E9466D0"/>
@@ -18710,7 +19150,7 @@
       </w:pPr>
     </w:lvl>
   </w:abstractNum>
-  <w:abstractNum w:abstractNumId="23">
+  <w:abstractNum w:abstractNumId="23" w15:restartNumberingAfterBreak="0">
     <w:nsid w:val="5ED027DF"/>
     <w:multiLevelType w:val="hybridMultilevel"/>
     <w:tmpl w:val="A614EBB6"/>
@@ -18823,7 +19263,7 @@
       </w:rPr>
     </w:lvl>
   </w:abstractNum>
-  <w:abstractNum w:abstractNumId="24">
+  <w:abstractNum w:abstractNumId="24" w15:restartNumberingAfterBreak="0">
     <w:nsid w:val="5F5E6B78"/>
     <w:multiLevelType w:val="hybridMultilevel"/>
     <w:tmpl w:val="5ADC23B2"/>
@@ -18936,7 +19376,7 @@
       </w:rPr>
     </w:lvl>
   </w:abstractNum>
-  <w:abstractNum w:abstractNumId="25">
+  <w:abstractNum w:abstractNumId="25" w15:restartNumberingAfterBreak="0">
     <w:nsid w:val="61431438"/>
     <w:multiLevelType w:val="hybridMultilevel"/>
     <w:tmpl w:val="D04C7956"/>
@@ -19049,7 +19489,7 @@
       </w:rPr>
     </w:lvl>
   </w:abstractNum>
-  <w:abstractNum w:abstractNumId="26">
+  <w:abstractNum w:abstractNumId="26" w15:restartNumberingAfterBreak="0">
     <w:nsid w:val="65E25D74"/>
     <w:multiLevelType w:val="multilevel"/>
     <w:tmpl w:val="E60C14BE"/>
@@ -19162,7 +19602,7 @@
       </w:rPr>
     </w:lvl>
   </w:abstractNum>
-  <w:abstractNum w:abstractNumId="27">
+  <w:abstractNum w:abstractNumId="27" w15:restartNumberingAfterBreak="0">
     <w:nsid w:val="697C066A"/>
     <w:multiLevelType w:val="multilevel"/>
     <w:tmpl w:val="9FA645FC"/>
@@ -19275,7 +19715,7 @@
       </w:rPr>
     </w:lvl>
   </w:abstractNum>
-  <w:abstractNum w:abstractNumId="28">
+  <w:abstractNum w:abstractNumId="28" w15:restartNumberingAfterBreak="0">
     <w:nsid w:val="73EB4F60"/>
     <w:multiLevelType w:val="hybridMultilevel"/>
     <w:tmpl w:val="96E69C9C"/>
@@ -19388,7 +19828,7 @@
       </w:rPr>
     </w:lvl>
   </w:abstractNum>
-  <w:abstractNum w:abstractNumId="29">
+  <w:abstractNum w:abstractNumId="29" w15:restartNumberingAfterBreak="0">
     <w:nsid w:val="767D6A7A"/>
     <w:multiLevelType w:val="hybridMultilevel"/>
     <w:tmpl w:val="3142F9C6"/>
@@ -19480,7 +19920,7 @@
       </w:pPr>
     </w:lvl>
   </w:abstractNum>
-  <w:abstractNum w:abstractNumId="30">
+  <w:abstractNum w:abstractNumId="30" w15:restartNumberingAfterBreak="0">
     <w:nsid w:val="7A1007F3"/>
     <w:multiLevelType w:val="hybridMultilevel"/>
     <w:tmpl w:val="492A2700"/>
@@ -19593,7 +20033,7 @@
       </w:rPr>
     </w:lvl>
   </w:abstractNum>
-  <w:abstractNum w:abstractNumId="31">
+  <w:abstractNum w:abstractNumId="31" w15:restartNumberingAfterBreak="0">
     <w:nsid w:val="7F010CF1"/>
     <w:multiLevelType w:val="hybridMultilevel"/>
     <w:tmpl w:val="7304C692"/>
@@ -21119,11 +21559,11 @@
         </c:dLbls>
         <c:hiLowLines/>
         <c:smooth val="0"/>
-        <c:axId val="-1620263888"/>
-        <c:axId val="-1620263344"/>
+        <c:axId val="-25397600"/>
+        <c:axId val="-25392160"/>
       </c:lineChart>
       <c:catAx>
-        <c:axId val="-1620263888"/>
+        <c:axId val="-25397600"/>
         <c:scaling>
           <c:orientation val="minMax"/>
         </c:scaling>
@@ -21165,7 +21605,7 @@
         <c:majorTickMark val="in"/>
         <c:minorTickMark val="none"/>
         <c:tickLblPos val="nextTo"/>
-        <c:crossAx val="-1620263344"/>
+        <c:crossAx val="-25392160"/>
         <c:crosses val="autoZero"/>
         <c:auto val="0"/>
         <c:lblAlgn val="ctr"/>
@@ -21175,7 +21615,7 @@
         <c:noMultiLvlLbl val="0"/>
       </c:catAx>
       <c:valAx>
-        <c:axId val="-1620263344"/>
+        <c:axId val="-25392160"/>
         <c:scaling>
           <c:orientation val="minMax"/>
         </c:scaling>
@@ -21240,7 +21680,7 @@
         <c:majorTickMark val="out"/>
         <c:minorTickMark val="none"/>
         <c:tickLblPos val="nextTo"/>
-        <c:crossAx val="-1620263888"/>
+        <c:crossAx val="-25397600"/>
         <c:crosses val="autoZero"/>
         <c:crossBetween val="between"/>
       </c:valAx>
@@ -21854,11 +22294,11 @@
         </c:dLbls>
         <c:hiLowLines/>
         <c:smooth val="0"/>
-        <c:axId val="-1620261168"/>
-        <c:axId val="-1541947488"/>
+        <c:axId val="-25406304"/>
+        <c:axId val="-25395424"/>
       </c:lineChart>
       <c:catAx>
-        <c:axId val="-1620261168"/>
+        <c:axId val="-25406304"/>
         <c:scaling>
           <c:orientation val="minMax"/>
         </c:scaling>
@@ -21897,7 +22337,7 @@
         <c:majorTickMark val="in"/>
         <c:minorTickMark val="none"/>
         <c:tickLblPos val="nextTo"/>
-        <c:crossAx val="-1541947488"/>
+        <c:crossAx val="-25395424"/>
         <c:crosses val="autoZero"/>
         <c:auto val="0"/>
         <c:lblAlgn val="ctr"/>
@@ -21907,7 +22347,7 @@
         <c:noMultiLvlLbl val="0"/>
       </c:catAx>
       <c:valAx>
-        <c:axId val="-1541947488"/>
+        <c:axId val="-25395424"/>
         <c:scaling>
           <c:orientation val="minMax"/>
         </c:scaling>
@@ -21928,7 +22368,28 @@
                     <a:latin typeface="Arial" panose="020B0604020202020204" pitchFamily="34" charset="0"/>
                     <a:cs typeface="Arial" panose="020B0604020202020204" pitchFamily="34" charset="0"/>
                   </a:rPr>
-                  <a:t>CO2 saved by Solar Energy / Oil sands CO2</a:t>
+                  <a:t>CO</a:t>
+                </a:r>
+                <a:r>
+                  <a:rPr lang="en-US" baseline="-25000">
+                    <a:latin typeface="Arial" panose="020B0604020202020204" pitchFamily="34" charset="0"/>
+                    <a:cs typeface="Arial" panose="020B0604020202020204" pitchFamily="34" charset="0"/>
+                  </a:rPr>
+                  <a:t>2</a:t>
+                </a:r>
+                <a:r>
+                  <a:rPr lang="en-US">
+                    <a:latin typeface="Arial" panose="020B0604020202020204" pitchFamily="34" charset="0"/>
+                    <a:cs typeface="Arial" panose="020B0604020202020204" pitchFamily="34" charset="0"/>
+                  </a:rPr>
+                  <a:t> saved by Solar Energy / Oil sands CO</a:t>
+                </a:r>
+                <a:r>
+                  <a:rPr lang="en-US" baseline="-25000">
+                    <a:latin typeface="Arial" panose="020B0604020202020204" pitchFamily="34" charset="0"/>
+                    <a:cs typeface="Arial" panose="020B0604020202020204" pitchFamily="34" charset="0"/>
+                  </a:rPr>
+                  <a:t>2</a:t>
                 </a:r>
               </a:p>
             </c:rich>
@@ -21947,7 +22408,7 @@
         <c:majorTickMark val="out"/>
         <c:minorTickMark val="none"/>
         <c:tickLblPos val="nextTo"/>
-        <c:crossAx val="-1620261168"/>
+        <c:crossAx val="-25406304"/>
         <c:crosses val="autoZero"/>
         <c:crossBetween val="between"/>
       </c:valAx>
@@ -24478,11 +24939,11 @@
           <c:showPercent val="0"/>
           <c:showBubbleSize val="0"/>
         </c:dLbls>
-        <c:axId val="-1541950208"/>
-        <c:axId val="-1541960000"/>
+        <c:axId val="-25394880"/>
+        <c:axId val="-25400320"/>
       </c:scatterChart>
       <c:valAx>
-        <c:axId val="-1541950208"/>
+        <c:axId val="-25394880"/>
         <c:scaling>
           <c:orientation val="minMax"/>
         </c:scaling>
@@ -24548,12 +25009,12 @@
             <a:endParaRPr lang="en-US"/>
           </a:p>
         </c:txPr>
-        <c:crossAx val="-1541960000"/>
+        <c:crossAx val="-25400320"/>
         <c:crosses val="autoZero"/>
         <c:crossBetween val="midCat"/>
       </c:valAx>
       <c:valAx>
-        <c:axId val="-1541960000"/>
+        <c:axId val="-25400320"/>
         <c:scaling>
           <c:orientation val="minMax"/>
         </c:scaling>
@@ -24643,7 +25104,7 @@
             <a:endParaRPr lang="en-US"/>
           </a:p>
         </c:txPr>
-        <c:crossAx val="-1541950208"/>
+        <c:crossAx val="-25394880"/>
         <c:crosses val="autoZero"/>
         <c:crossBetween val="midCat"/>
       </c:valAx>
@@ -27154,11 +27615,11 @@
           <c:showPercent val="0"/>
           <c:showBubbleSize val="0"/>
         </c:dLbls>
-        <c:axId val="-1541949664"/>
-        <c:axId val="-1541958912"/>
+        <c:axId val="-25393248"/>
+        <c:axId val="-25400864"/>
       </c:scatterChart>
       <c:valAx>
-        <c:axId val="-1541949664"/>
+        <c:axId val="-25393248"/>
         <c:scaling>
           <c:orientation val="minMax"/>
         </c:scaling>
@@ -27224,12 +27685,12 @@
             <a:endParaRPr lang="en-US"/>
           </a:p>
         </c:txPr>
-        <c:crossAx val="-1541958912"/>
+        <c:crossAx val="-25400864"/>
         <c:crosses val="autoZero"/>
         <c:crossBetween val="midCat"/>
       </c:valAx>
       <c:valAx>
-        <c:axId val="-1541958912"/>
+        <c:axId val="-25400864"/>
         <c:scaling>
           <c:orientation val="minMax"/>
         </c:scaling>
@@ -27313,7 +27774,7 @@
             <a:endParaRPr lang="en-US"/>
           </a:p>
         </c:txPr>
-        <c:crossAx val="-1541949664"/>
+        <c:crossAx val="-25393248"/>
         <c:crosses val="autoZero"/>
         <c:crossBetween val="midCat"/>
       </c:valAx>
@@ -29828,11 +30289,11 @@
           <c:showPercent val="0"/>
           <c:showBubbleSize val="0"/>
         </c:dLbls>
-        <c:axId val="-1541956736"/>
-        <c:axId val="-1541952384"/>
+        <c:axId val="-25399776"/>
+        <c:axId val="-25394336"/>
       </c:scatterChart>
       <c:valAx>
-        <c:axId val="-1541956736"/>
+        <c:axId val="-25399776"/>
         <c:scaling>
           <c:orientation val="minMax"/>
         </c:scaling>
@@ -29898,12 +30359,12 @@
             <a:endParaRPr lang="en-US"/>
           </a:p>
         </c:txPr>
-        <c:crossAx val="-1541952384"/>
+        <c:crossAx val="-25394336"/>
         <c:crosses val="autoZero"/>
         <c:crossBetween val="midCat"/>
       </c:valAx>
       <c:valAx>
-        <c:axId val="-1541952384"/>
+        <c:axId val="-25394336"/>
         <c:scaling>
           <c:orientation val="minMax"/>
         </c:scaling>
@@ -29990,7 +30451,7 @@
             <a:endParaRPr lang="en-US"/>
           </a:p>
         </c:txPr>
-        <c:crossAx val="-1541956736"/>
+        <c:crossAx val="-25399776"/>
         <c:crosses val="autoZero"/>
         <c:crossBetween val="midCat"/>
       </c:valAx>
@@ -32507,11 +32968,11 @@
           <c:showPercent val="0"/>
           <c:showBubbleSize val="0"/>
         </c:dLbls>
-        <c:axId val="-1623915968"/>
-        <c:axId val="-1623919232"/>
+        <c:axId val="-25403584"/>
+        <c:axId val="-118058304"/>
       </c:scatterChart>
       <c:valAx>
-        <c:axId val="-1623915968"/>
+        <c:axId val="-25403584"/>
         <c:scaling>
           <c:orientation val="minMax"/>
         </c:scaling>
@@ -32577,12 +33038,12 @@
             <a:endParaRPr lang="en-US"/>
           </a:p>
         </c:txPr>
-        <c:crossAx val="-1623919232"/>
+        <c:crossAx val="-118058304"/>
         <c:crosses val="autoZero"/>
         <c:crossBetween val="midCat"/>
       </c:valAx>
       <c:valAx>
-        <c:axId val="-1623919232"/>
+        <c:axId val="-118058304"/>
         <c:scaling>
           <c:orientation val="minMax"/>
         </c:scaling>
@@ -32648,7 +33109,7 @@
             <a:endParaRPr lang="en-US"/>
           </a:p>
         </c:txPr>
-        <c:crossAx val="-1623915968"/>
+        <c:crossAx val="-25403584"/>
         <c:crosses val="autoZero"/>
         <c:crossBetween val="midCat"/>
       </c:valAx>
@@ -32680,6 +33141,580 @@
     <c:autoUpdate val="0"/>
   </c:externalData>
 </c:chartSpace>
+</file>
+
+<file path=word/glossary/document.xml><?xml version="1.0" encoding="utf-8"?>
+<w:glossaryDocument xmlns:wpc="http://schemas.microsoft.com/office/word/2010/wordprocessingCanvas" xmlns:mc="http://schemas.openxmlformats.org/markup-compatibility/2006" xmlns:o="urn:schemas-microsoft-com:office:office" xmlns:r="http://schemas.openxmlformats.org/officeDocument/2006/relationships" xmlns:m="http://schemas.openxmlformats.org/officeDocument/2006/math" xmlns:v="urn:schemas-microsoft-com:vml" xmlns:wp14="http://schemas.microsoft.com/office/word/2010/wordprocessingDrawing" xmlns:wp="http://schemas.openxmlformats.org/drawingml/2006/wordprocessingDrawing" xmlns:w10="urn:schemas-microsoft-com:office:word" xmlns:w="http://schemas.openxmlformats.org/wordprocessingml/2006/main" xmlns:w14="http://schemas.microsoft.com/office/word/2010/wordml" xmlns:w15="http://schemas.microsoft.com/office/word/2012/wordml" xmlns:wpg="http://schemas.microsoft.com/office/word/2010/wordprocessingGroup" xmlns:wpi="http://schemas.microsoft.com/office/word/2010/wordprocessingInk" xmlns:wne="http://schemas.microsoft.com/office/word/2006/wordml" xmlns:wps="http://schemas.microsoft.com/office/word/2010/wordprocessingShape" mc:Ignorable="w14 w15 wp14"/>
+</file>
+
+<file path=word/glossary/fontTable.xml><?xml version="1.0" encoding="utf-8"?>
+<w:fonts xmlns:mc="http://schemas.openxmlformats.org/markup-compatibility/2006" xmlns:r="http://schemas.openxmlformats.org/officeDocument/2006/relationships" xmlns:w="http://schemas.openxmlformats.org/wordprocessingml/2006/main" xmlns:w14="http://schemas.microsoft.com/office/word/2010/wordml" xmlns:w15="http://schemas.microsoft.com/office/word/2012/wordml" mc:Ignorable="w14 w15">
+  <w:font w:name="Symbol">
+    <w:panose1 w:val="05050102010706020507"/>
+    <w:charset w:val="02"/>
+    <w:family w:val="roman"/>
+    <w:pitch w:val="variable"/>
+    <w:sig w:usb0="00000000" w:usb1="10000000" w:usb2="00000000" w:usb3="00000000" w:csb0="80000000" w:csb1="00000000"/>
+  </w:font>
+  <w:font w:name="Times New Roman">
+    <w:panose1 w:val="02020603050405020304"/>
+    <w:charset w:val="00"/>
+    <w:family w:val="roman"/>
+    <w:pitch w:val="variable"/>
+    <w:sig w:usb0="E0002EFF" w:usb1="C0007843" w:usb2="00000009" w:usb3="00000000" w:csb0="000001FF" w:csb1="00000000"/>
+  </w:font>
+  <w:font w:name="Courier New">
+    <w:panose1 w:val="02070309020205020404"/>
+    <w:charset w:val="00"/>
+    <w:family w:val="modern"/>
+    <w:pitch w:val="fixed"/>
+    <w:sig w:usb0="E0002AFF" w:usb1="C0007843" w:usb2="00000009" w:usb3="00000000" w:csb0="000001FF" w:csb1="00000000"/>
+  </w:font>
+  <w:font w:name="Wingdings">
+    <w:panose1 w:val="05000000000000000000"/>
+    <w:charset w:val="02"/>
+    <w:family w:val="auto"/>
+    <w:pitch w:val="variable"/>
+    <w:sig w:usb0="00000000" w:usb1="10000000" w:usb2="00000000" w:usb3="00000000" w:csb0="80000000" w:csb1="00000000"/>
+  </w:font>
+  <w:font w:name="Calibri">
+    <w:panose1 w:val="020F0502020204030204"/>
+    <w:charset w:val="00"/>
+    <w:family w:val="swiss"/>
+    <w:pitch w:val="variable"/>
+    <w:sig w:usb0="E00002FF" w:usb1="4000ACFF" w:usb2="00000001" w:usb3="00000000" w:csb0="0000019F" w:csb1="00000000"/>
+  </w:font>
+  <w:font w:name="Cambria">
+    <w:panose1 w:val="02040503050406030204"/>
+    <w:charset w:val="00"/>
+    <w:family w:val="roman"/>
+    <w:pitch w:val="variable"/>
+    <w:sig w:usb0="E00002FF" w:usb1="400004FF" w:usb2="00000000" w:usb3="00000000" w:csb0="0000019F" w:csb1="00000000"/>
+  </w:font>
+  <w:font w:name="MS Gothic">
+    <w:altName w:val="ＭＳ ゴシック"/>
+    <w:panose1 w:val="020B0609070205080204"/>
+    <w:charset w:val="80"/>
+    <w:family w:val="modern"/>
+    <w:pitch w:val="fixed"/>
+    <w:sig w:usb0="E00002FF" w:usb1="6AC7FDFB" w:usb2="08000012" w:usb3="00000000" w:csb0="0002009F" w:csb1="00000000"/>
+  </w:font>
+  <w:font w:name="Tahoma">
+    <w:panose1 w:val="020B0604030504040204"/>
+    <w:charset w:val="00"/>
+    <w:family w:val="swiss"/>
+    <w:pitch w:val="variable"/>
+    <w:sig w:usb0="E1002EFF" w:usb1="C000605B" w:usb2="00000029" w:usb3="00000000" w:csb0="000101FF" w:csb1="00000000"/>
+  </w:font>
+  <w:font w:name="Arial">
+    <w:panose1 w:val="020B0604020202020204"/>
+    <w:charset w:val="00"/>
+    <w:family w:val="swiss"/>
+    <w:pitch w:val="variable"/>
+    <w:sig w:usb0="E0002AFF" w:usb1="C0007843" w:usb2="00000009" w:usb3="00000000" w:csb0="000001FF" w:csb1="00000000"/>
+  </w:font>
+  <w:font w:name="MS Mincho">
+    <w:altName w:val="ＭＳ 明朝"/>
+    <w:panose1 w:val="02020609040205080304"/>
+    <w:charset w:val="80"/>
+    <w:family w:val="modern"/>
+    <w:pitch w:val="fixed"/>
+    <w:sig w:usb0="E00002FF" w:usb1="6AC7FDFB" w:usb2="08000012" w:usb3="00000000" w:csb0="0002009F" w:csb1="00000000"/>
+  </w:font>
+  <w:font w:name="Cambria Math">
+    <w:panose1 w:val="02040503050406030204"/>
+    <w:charset w:val="00"/>
+    <w:family w:val="roman"/>
+    <w:pitch w:val="variable"/>
+    <w:sig w:usb0="E00002FF" w:usb1="420024FF" w:usb2="00000000" w:usb3="00000000" w:csb0="0000019F" w:csb1="00000000"/>
+  </w:font>
+  <w:font w:name="Calibri Light">
+    <w:panose1 w:val="020F0302020204030204"/>
+    <w:charset w:val="00"/>
+    <w:family w:val="swiss"/>
+    <w:pitch w:val="variable"/>
+    <w:sig w:usb0="A00002EF" w:usb1="4000207B" w:usb2="00000000" w:usb3="00000000" w:csb0="0000019F" w:csb1="00000000"/>
+  </w:font>
+</w:fonts>
+</file>
+
+<file path=word/glossary/settings.xml><?xml version="1.0" encoding="utf-8"?>
+<w:settings xmlns:mc="http://schemas.openxmlformats.org/markup-compatibility/2006" xmlns:o="urn:schemas-microsoft-com:office:office" xmlns:r="http://schemas.openxmlformats.org/officeDocument/2006/relationships" xmlns:m="http://schemas.openxmlformats.org/officeDocument/2006/math" xmlns:v="urn:schemas-microsoft-com:vml" xmlns:w10="urn:schemas-microsoft-com:office:word" xmlns:w="http://schemas.openxmlformats.org/wordprocessingml/2006/main" xmlns:w14="http://schemas.microsoft.com/office/word/2010/wordml" xmlns:w15="http://schemas.microsoft.com/office/word/2012/wordml" xmlns:sl="http://schemas.openxmlformats.org/schemaLibrary/2006/main" mc:Ignorable="w14 w15">
+  <w:view w:val="normal"/>
+  <w:defaultTabStop w:val="720"/>
+  <w:characterSpacingControl w:val="doNotCompress"/>
+  <w:compat>
+    <w:useFELayout/>
+    <w:compatSetting w:name="compatibilityMode" w:uri="http://schemas.microsoft.com/office/word" w:val="15"/>
+    <w:compatSetting w:name="overrideTableStyleFontSizeAndJustification" w:uri="http://schemas.microsoft.com/office/word" w:val="1"/>
+    <w:compatSetting w:name="enableOpenTypeFeatures" w:uri="http://schemas.microsoft.com/office/word" w:val="1"/>
+    <w:compatSetting w:name="doNotFlipMirrorIndents" w:uri="http://schemas.microsoft.com/office/word" w:val="1"/>
+    <w:compatSetting w:name="differentiateMultirowTableHeaders" w:uri="http://schemas.microsoft.com/office/word" w:val="1"/>
+  </w:compat>
+  <w:rsids>
+    <w:rsidRoot w:val="00BB3F0B"/>
+    <w:rsid w:val="00BB3F0B"/>
+  </w:rsids>
+  <m:mathPr>
+    <m:mathFont m:val="Cambria Math"/>
+    <m:brkBin m:val="before"/>
+    <m:brkBinSub m:val="--"/>
+    <m:smallFrac m:val="0"/>
+    <m:dispDef/>
+    <m:lMargin m:val="0"/>
+    <m:rMargin m:val="0"/>
+    <m:defJc m:val="centerGroup"/>
+    <m:wrapIndent m:val="1440"/>
+    <m:intLim m:val="subSup"/>
+    <m:naryLim m:val="undOvr"/>
+  </m:mathPr>
+  <w:themeFontLang w:val="en-CA"/>
+  <w:clrSchemeMapping w:bg1="light1" w:t1="dark1" w:bg2="light2" w:t2="dark2" w:accent1="accent1" w:accent2="accent2" w:accent3="accent3" w:accent4="accent4" w:accent5="accent5" w:accent6="accent6" w:hyperlink="hyperlink" w:followedHyperlink="followedHyperlink"/>
+  <w:decimalSymbol w:val="."/>
+  <w:listSeparator w:val=","/>
+  <w15:chartTrackingRefBased/>
+</w:settings>
+</file>
+
+<file path=word/glossary/styles.xml><?xml version="1.0" encoding="utf-8"?>
+<w:styles xmlns:mc="http://schemas.openxmlformats.org/markup-compatibility/2006" xmlns:r="http://schemas.openxmlformats.org/officeDocument/2006/relationships" xmlns:w="http://schemas.openxmlformats.org/wordprocessingml/2006/main" xmlns:w14="http://schemas.microsoft.com/office/word/2010/wordml" xmlns:w15="http://schemas.microsoft.com/office/word/2012/wordml" mc:Ignorable="w14 w15">
+  <w:docDefaults>
+    <w:rPrDefault>
+      <w:rPr>
+        <w:rFonts w:asciiTheme="minorHAnsi" w:eastAsiaTheme="minorEastAsia" w:hAnsiTheme="minorHAnsi" w:cstheme="minorBidi"/>
+        <w:sz w:val="22"/>
+        <w:szCs w:val="22"/>
+        <w:lang w:val="en-CA" w:eastAsia="en-CA" w:bidi="ar-SA"/>
+      </w:rPr>
+    </w:rPrDefault>
+    <w:pPrDefault>
+      <w:pPr>
+        <w:spacing w:after="160" w:line="259" w:lineRule="auto"/>
+      </w:pPr>
+    </w:pPrDefault>
+  </w:docDefaults>
+  <w:latentStyles w:defLockedState="0" w:defUIPriority="99" w:defSemiHidden="0" w:defUnhideWhenUsed="0" w:defQFormat="0" w:count="371">
+    <w:lsdException w:name="Normal" w:uiPriority="0" w:qFormat="1"/>
+    <w:lsdException w:name="heading 1" w:uiPriority="9" w:qFormat="1"/>
+    <w:lsdException w:name="heading 2" w:semiHidden="1" w:uiPriority="9" w:unhideWhenUsed="1" w:qFormat="1"/>
+    <w:lsdException w:name="heading 3" w:semiHidden="1" w:uiPriority="9" w:unhideWhenUsed="1" w:qFormat="1"/>
+    <w:lsdException w:name="heading 4" w:semiHidden="1" w:uiPriority="9" w:unhideWhenUsed="1" w:qFormat="1"/>
+    <w:lsdException w:name="heading 5" w:semiHidden="1" w:uiPriority="9" w:unhideWhenUsed="1" w:qFormat="1"/>
+    <w:lsdException w:name="heading 6" w:semiHidden="1" w:uiPriority="9" w:unhideWhenUsed="1" w:qFormat="1"/>
+    <w:lsdException w:name="heading 7" w:semiHidden="1" w:uiPriority="9" w:unhideWhenUsed="1" w:qFormat="1"/>
+    <w:lsdException w:name="heading 8" w:semiHidden="1" w:uiPriority="9" w:unhideWhenUsed="1" w:qFormat="1"/>
+    <w:lsdException w:name="heading 9" w:semiHidden="1" w:uiPriority="9" w:unhideWhenUsed="1" w:qFormat="1"/>
+    <w:lsdException w:name="index 1" w:semiHidden="1" w:unhideWhenUsed="1"/>
+    <w:lsdException w:name="index 2" w:semiHidden="1" w:unhideWhenUsed="1"/>
+    <w:lsdException w:name="index 3" w:semiHidden="1" w:unhideWhenUsed="1"/>
+    <w:lsdException w:name="index 4" w:semiHidden="1" w:unhideWhenUsed="1"/>
+    <w:lsdException w:name="index 5" w:semiHidden="1" w:unhideWhenUsed="1"/>
+    <w:lsdException w:name="index 6" w:semiHidden="1" w:unhideWhenUsed="1"/>
+    <w:lsdException w:name="index 7" w:semiHidden="1" w:unhideWhenUsed="1"/>
+    <w:lsdException w:name="index 8" w:semiHidden="1" w:unhideWhenUsed="1"/>
+    <w:lsdException w:name="index 9" w:semiHidden="1" w:unhideWhenUsed="1"/>
+    <w:lsdException w:name="toc 1" w:semiHidden="1" w:uiPriority="39" w:unhideWhenUsed="1"/>
+    <w:lsdException w:name="toc 2" w:semiHidden="1" w:uiPriority="39" w:unhideWhenUsed="1"/>
+    <w:lsdException w:name="toc 3" w:semiHidden="1" w:uiPriority="39" w:unhideWhenUsed="1"/>
+    <w:lsdException w:name="toc 4" w:semiHidden="1" w:uiPriority="39" w:unhideWhenUsed="1"/>
+    <w:lsdException w:name="toc 5" w:semiHidden="1" w:uiPriority="39" w:unhideWhenUsed="1"/>
+    <w:lsdException w:name="toc 6" w:semiHidden="1" w:uiPriority="39" w:unhideWhenUsed="1"/>
+    <w:lsdException w:name="toc 7" w:semiHidden="1" w:uiPriority="39" w:unhideWhenUsed="1"/>
+    <w:lsdException w:name="toc 8" w:semiHidden="1" w:uiPriority="39" w:unhideWhenUsed="1"/>
+    <w:lsdException w:name="toc 9" w:semiHidden="1" w:uiPriority="39" w:unhideWhenUsed="1"/>
+    <w:lsdException w:name="Normal Indent" w:semiHidden="1" w:unhideWhenUsed="1"/>
+    <w:lsdException w:name="footnote text" w:semiHidden="1" w:unhideWhenUsed="1"/>
+    <w:lsdException w:name="annotation text" w:semiHidden="1" w:unhideWhenUsed="1"/>
+    <w:lsdException w:name="header" w:semiHidden="1" w:unhideWhenUsed="1"/>
+    <w:lsdException w:name="footer" w:semiHidden="1" w:unhideWhenUsed="1"/>
+    <w:lsdException w:name="index heading" w:semiHidden="1" w:unhideWhenUsed="1"/>
+    <w:lsdException w:name="caption" w:semiHidden="1" w:uiPriority="35" w:unhideWhenUsed="1" w:qFormat="1"/>
+    <w:lsdException w:name="table of figures" w:semiHidden="1" w:unhideWhenUsed="1"/>
+    <w:lsdException w:name="envelope address" w:semiHidden="1" w:unhideWhenUsed="1"/>
+    <w:lsdException w:name="envelope return" w:semiHidden="1" w:unhideWhenUsed="1"/>
+    <w:lsdException w:name="footnote reference" w:semiHidden="1" w:unhideWhenUsed="1"/>
+    <w:lsdException w:name="annotation reference" w:semiHidden="1" w:unhideWhenUsed="1"/>
+    <w:lsdException w:name="line number" w:semiHidden="1" w:unhideWhenUsed="1"/>
+    <w:lsdException w:name="page number" w:semiHidden="1" w:unhideWhenUsed="1"/>
+    <w:lsdException w:name="endnote reference" w:semiHidden="1" w:unhideWhenUsed="1"/>
+    <w:lsdException w:name="endnote text" w:semiHidden="1" w:unhideWhenUsed="1"/>
+    <w:lsdException w:name="table of authorities" w:semiHidden="1" w:unhideWhenUsed="1"/>
+    <w:lsdException w:name="macro" w:semiHidden="1" w:unhideWhenUsed="1"/>
+    <w:lsdException w:name="toa heading" w:semiHidden="1" w:unhideWhenUsed="1"/>
+    <w:lsdException w:name="List" w:semiHidden="1" w:unhideWhenUsed="1"/>
+    <w:lsdException w:name="List Bullet" w:semiHidden="1" w:unhideWhenUsed="1"/>
+    <w:lsdException w:name="List Number" w:semiHidden="1" w:unhideWhenUsed="1"/>
+    <w:lsdException w:name="List 2" w:semiHidden="1" w:unhideWhenUsed="1"/>
+    <w:lsdException w:name="List 3" w:semiHidden="1" w:unhideWhenUsed="1"/>
+    <w:lsdException w:name="List 4" w:semiHidden="1" w:unhideWhenUsed="1"/>
+    <w:lsdException w:name="List 5" w:semiHidden="1" w:unhideWhenUsed="1"/>
+    <w:lsdException w:name="List Bullet 2" w:semiHidden="1" w:unhideWhenUsed="1"/>
+    <w:lsdException w:name="List Bullet 3" w:semiHidden="1" w:unhideWhenUsed="1"/>
+    <w:lsdException w:name="List Bullet 4" w:semiHidden="1" w:unhideWhenUsed="1"/>
+    <w:lsdException w:name="List Bullet 5" w:semiHidden="1" w:unhideWhenUsed="1"/>
+    <w:lsdException w:name="List Number 2" w:semiHidden="1" w:unhideWhenUsed="1"/>
+    <w:lsdException w:name="List Number 3" w:semiHidden="1" w:unhideWhenUsed="1"/>
+    <w:lsdException w:name="List Number 4" w:semiHidden="1" w:unhideWhenUsed="1"/>
+    <w:lsdException w:name="List Number 5" w:semiHidden="1" w:unhideWhenUsed="1"/>
+    <w:lsdException w:name="Title" w:uiPriority="10" w:qFormat="1"/>
+    <w:lsdException w:name="Closing" w:semiHidden="1" w:unhideWhenUsed="1"/>
+    <w:lsdException w:name="Signature" w:semiHidden="1" w:unhideWhenUsed="1"/>
+    <w:lsdException w:name="Default Paragraph Font" w:semiHidden="1" w:uiPriority="1" w:unhideWhenUsed="1"/>
+    <w:lsdException w:name="Body Text" w:semiHidden="1" w:unhideWhenUsed="1"/>
+    <w:lsdException w:name="Body Text Indent" w:semiHidden="1" w:unhideWhenUsed="1"/>
+    <w:lsdException w:name="List Continue" w:semiHidden="1" w:unhideWhenUsed="1"/>
+    <w:lsdException w:name="List Continue 2" w:semiHidden="1" w:unhideWhenUsed="1"/>
+    <w:lsdException w:name="List Continue 3" w:semiHidden="1" w:unhideWhenUsed="1"/>
+    <w:lsdException w:name="List Continue 4" w:semiHidden="1" w:unhideWhenUsed="1"/>
+    <w:lsdException w:name="List Continue 5" w:semiHidden="1" w:unhideWhenUsed="1"/>
+    <w:lsdException w:name="Message Header" w:semiHidden="1" w:unhideWhenUsed="1"/>
+    <w:lsdException w:name="Subtitle" w:uiPriority="11" w:qFormat="1"/>
+    <w:lsdException w:name="Salutation" w:semiHidden="1" w:unhideWhenUsed="1"/>
+    <w:lsdException w:name="Date" w:semiHidden="1" w:unhideWhenUsed="1"/>
+    <w:lsdException w:name="Body Text First Indent" w:semiHidden="1" w:unhideWhenUsed="1"/>
+    <w:lsdException w:name="Body Text First Indent 2" w:semiHidden="1" w:unhideWhenUsed="1"/>
+    <w:lsdException w:name="Note Heading" w:semiHidden="1" w:unhideWhenUsed="1"/>
+    <w:lsdException w:name="Body Text 2" w:semiHidden="1" w:unhideWhenUsed="1"/>
+    <w:lsdException w:name="Body Text 3" w:semiHidden="1" w:unhideWhenUsed="1"/>
+    <w:lsdException w:name="Body Text Indent 2" w:semiHidden="1" w:unhideWhenUsed="1"/>
+    <w:lsdException w:name="Body Text Indent 3" w:semiHidden="1" w:unhideWhenUsed="1"/>
+    <w:lsdException w:name="Block Text" w:semiHidden="1" w:unhideWhenUsed="1"/>
+    <w:lsdException w:name="Hyperlink" w:semiHidden="1" w:unhideWhenUsed="1"/>
+    <w:lsdException w:name="FollowedHyperlink" w:semiHidden="1" w:unhideWhenUsed="1"/>
+    <w:lsdException w:name="Strong" w:uiPriority="22" w:qFormat="1"/>
+    <w:lsdException w:name="Emphasis" w:uiPriority="20" w:qFormat="1"/>
+    <w:lsdException w:name="Document Map" w:semiHidden="1" w:unhideWhenUsed="1"/>
+    <w:lsdException w:name="Plain Text" w:semiHidden="1" w:unhideWhenUsed="1"/>
+    <w:lsdException w:name="E-mail Signature" w:semiHidden="1" w:unhideWhenUsed="1"/>
+    <w:lsdException w:name="HTML Top of Form" w:semiHidden="1" w:unhideWhenUsed="1"/>
+    <w:lsdException w:name="HTML Bottom of Form" w:semiHidden="1" w:unhideWhenUsed="1"/>
+    <w:lsdException w:name="Normal (Web)" w:semiHidden="1" w:unhideWhenUsed="1"/>
+    <w:lsdException w:name="HTML Acronym" w:semiHidden="1" w:unhideWhenUsed="1"/>
+    <w:lsdException w:name="HTML Address" w:semiHidden="1" w:unhideWhenUsed="1"/>
+    <w:lsdException w:name="HTML Cite" w:semiHidden="1" w:unhideWhenUsed="1"/>
+    <w:lsdException w:name="HTML Code" w:semiHidden="1" w:unhideWhenUsed="1"/>
+    <w:lsdException w:name="HTML Definition" w:semiHidden="1" w:unhideWhenUsed="1"/>
+    <w:lsdException w:name="HTML Keyboard" w:semiHidden="1" w:unhideWhenUsed="1"/>
+    <w:lsdException w:name="HTML Preformatted" w:semiHidden="1" w:unhideWhenUsed="1"/>
+    <w:lsdException w:name="HTML Sample" w:semiHidden="1" w:unhideWhenUsed="1"/>
+    <w:lsdException w:name="HTML Typewriter" w:semiHidden="1" w:unhideWhenUsed="1"/>
+    <w:lsdException w:name="HTML Variable" w:semiHidden="1" w:unhideWhenUsed="1"/>
+    <w:lsdException w:name="Normal Table" w:semiHidden="1" w:unhideWhenUsed="1"/>
+    <w:lsdException w:name="annotation subject" w:semiHidden="1" w:unhideWhenUsed="1"/>
+    <w:lsdException w:name="No List" w:semiHidden="1" w:unhideWhenUsed="1"/>
+    <w:lsdException w:name="Outline List 1" w:semiHidden="1" w:unhideWhenUsed="1"/>
+    <w:lsdException w:name="Outline List 2" w:semiHidden="1" w:unhideWhenUsed="1"/>
+    <w:lsdException w:name="Outline List 3" w:semiHidden="1" w:unhideWhenUsed="1"/>
+    <w:lsdException w:name="Table Simple 1" w:semiHidden="1" w:unhideWhenUsed="1"/>
+    <w:lsdException w:name="Table Simple 2" w:semiHidden="1" w:unhideWhenUsed="1"/>
+    <w:lsdException w:name="Table Simple 3" w:semiHidden="1" w:unhideWhenUsed="1"/>
+    <w:lsdException w:name="Table Classic 1" w:semiHidden="1" w:unhideWhenUsed="1"/>
+    <w:lsdException w:name="Table Classic 2" w:semiHidden="1" w:unhideWhenUsed="1"/>
+    <w:lsdException w:name="Table Classic 3" w:semiHidden="1" w:unhideWhenUsed="1"/>
+    <w:lsdException w:name="Table Classic 4" w:semiHidden="1" w:unhideWhenUsed="1"/>
+    <w:lsdException w:name="Table Colorful 1" w:semiHidden="1" w:unhideWhenUsed="1"/>
+    <w:lsdException w:name="Table Colorful 2" w:semiHidden="1" w:unhideWhenUsed="1"/>
+    <w:lsdException w:name="Table Colorful 3" w:semiHidden="1" w:unhideWhenUsed="1"/>
+    <w:lsdException w:name="Table Columns 1" w:semiHidden="1" w:unhideWhenUsed="1"/>
+    <w:lsdException w:name="Table Columns 2" w:semiHidden="1" w:unhideWhenUsed="1"/>
+    <w:lsdException w:name="Table Columns 3" w:semiHidden="1" w:unhideWhenUsed="1"/>
+    <w:lsdException w:name="Table Columns 4" w:semiHidden="1" w:unhideWhenUsed="1"/>
+    <w:lsdException w:name="Table Columns 5" w:semiHidden="1" w:unhideWhenUsed="1"/>
+    <w:lsdException w:name="Table Grid 1" w:semiHidden="1" w:unhideWhenUsed="1"/>
+    <w:lsdException w:name="Table Grid 2" w:semiHidden="1" w:unhideWhenUsed="1"/>
+    <w:lsdException w:name="Table Grid 3" w:semiHidden="1" w:unhideWhenUsed="1"/>
+    <w:lsdException w:name="Table Grid 4" w:semiHidden="1" w:unhideWhenUsed="1"/>
+    <w:lsdException w:name="Table Grid 5" w:semiHidden="1" w:unhideWhenUsed="1"/>
+    <w:lsdException w:name="Table Grid 6" w:semiHidden="1" w:unhideWhenUsed="1"/>
+    <w:lsdException w:name="Table Grid 7" w:semiHidden="1" w:unhideWhenUsed="1"/>
+    <w:lsdException w:name="Table Grid 8" w:semiHidden="1" w:unhideWhenUsed="1"/>
+    <w:lsdException w:name="Table List 1" w:semiHidden="1" w:unhideWhenUsed="1"/>
+    <w:lsdException w:name="Table List 2" w:semiHidden="1" w:unhideWhenUsed="1"/>
+    <w:lsdException w:name="Table List 3" w:semiHidden="1" w:unhideWhenUsed="1"/>
+    <w:lsdException w:name="Table List 4" w:semiHidden="1" w:unhideWhenUsed="1"/>
+    <w:lsdException w:name="Table List 5" w:semiHidden="1" w:unhideWhenUsed="1"/>
+    <w:lsdException w:name="Table List 6" w:semiHidden="1" w:unhideWhenUsed="1"/>
+    <w:lsdException w:name="Table List 7" w:semiHidden="1" w:unhideWhenUsed="1"/>
+    <w:lsdException w:name="Table List 8" w:semiHidden="1" w:unhideWhenUsed="1"/>
+    <w:lsdException w:name="Table 3D effects 1" w:semiHidden="1" w:unhideWhenUsed="1"/>
+    <w:lsdException w:name="Table 3D effects 2" w:semiHidden="1" w:unhideWhenUsed="1"/>
+    <w:lsdException w:name="Table 3D effects 3" w:semiHidden="1" w:unhideWhenUsed="1"/>
+    <w:lsdException w:name="Table Contemporary" w:semiHidden="1" w:unhideWhenUsed="1"/>
+    <w:lsdException w:name="Table Elegant" w:semiHidden="1" w:unhideWhenUsed="1"/>
+    <w:lsdException w:name="Table Professional" w:semiHidden="1" w:unhideWhenUsed="1"/>
+    <w:lsdException w:name="Table Subtle 1" w:semiHidden="1" w:unhideWhenUsed="1"/>
+    <w:lsdException w:name="Table Subtle 2" w:semiHidden="1" w:unhideWhenUsed="1"/>
+    <w:lsdException w:name="Table Web 1" w:semiHidden="1" w:unhideWhenUsed="1"/>
+    <w:lsdException w:name="Table Web 2" w:semiHidden="1" w:unhideWhenUsed="1"/>
+    <w:lsdException w:name="Table Web 3" w:semiHidden="1" w:unhideWhenUsed="1"/>
+    <w:lsdException w:name="Balloon Text" w:semiHidden="1" w:unhideWhenUsed="1"/>
+    <w:lsdException w:name="Table Grid" w:uiPriority="39"/>
+    <w:lsdException w:name="Table Theme" w:semiHidden="1" w:unhideWhenUsed="1"/>
+    <w:lsdException w:name="Placeholder Text" w:semiHidden="1"/>
+    <w:lsdException w:name="No Spacing" w:uiPriority="1" w:qFormat="1"/>
+    <w:lsdException w:name="Light Shading" w:uiPriority="60"/>
+    <w:lsdException w:name="Light List" w:uiPriority="61"/>
+    <w:lsdException w:name="Light Grid" w:uiPriority="62"/>
+    <w:lsdException w:name="Medium Shading 1" w:uiPriority="63"/>
+    <w:lsdException w:name="Medium Shading 2" w:uiPriority="64"/>
+    <w:lsdException w:name="Medium List 1" w:uiPriority="65"/>
+    <w:lsdException w:name="Medium List 2" w:uiPriority="66"/>
+    <w:lsdException w:name="Medium Grid 1" w:uiPriority="67"/>
+    <w:lsdException w:name="Medium Grid 2" w:uiPriority="68"/>
+    <w:lsdException w:name="Medium Grid 3" w:uiPriority="69"/>
+    <w:lsdException w:name="Dark List" w:uiPriority="70"/>
+    <w:lsdException w:name="Colorful Shading" w:uiPriority="71"/>
+    <w:lsdException w:name="Colorful List" w:uiPriority="72"/>
+    <w:lsdException w:name="Colorful Grid" w:uiPriority="73"/>
+    <w:lsdException w:name="Light Shading Accent 1" w:uiPriority="60"/>
+    <w:lsdException w:name="Light List Accent 1" w:uiPriority="61"/>
+    <w:lsdException w:name="Light Grid Accent 1" w:uiPriority="62"/>
+    <w:lsdException w:name="Medium Shading 1 Accent 1" w:uiPriority="63"/>
+    <w:lsdException w:name="Medium Shading 2 Accent 1" w:uiPriority="64"/>
+    <w:lsdException w:name="Medium List 1 Accent 1" w:uiPriority="65"/>
+    <w:lsdException w:name="Revision" w:semiHidden="1"/>
+    <w:lsdException w:name="List Paragraph" w:uiPriority="34" w:qFormat="1"/>
+    <w:lsdException w:name="Quote" w:uiPriority="29" w:qFormat="1"/>
+    <w:lsdException w:name="Intense Quote" w:uiPriority="30" w:qFormat="1"/>
+    <w:lsdException w:name="Medium List 2 Accent 1" w:uiPriority="66"/>
+    <w:lsdException w:name="Medium Grid 1 Accent 1" w:uiPriority="67"/>
+    <w:lsdException w:name="Medium Grid 2 Accent 1" w:uiPriority="68"/>
+    <w:lsdException w:name="Medium Grid 3 Accent 1" w:uiPriority="69"/>
+    <w:lsdException w:name="Dark List Accent 1" w:uiPriority="70"/>
+    <w:lsdException w:name="Colorful Shading Accent 1" w:uiPriority="71"/>
+    <w:lsdException w:name="Colorful List Accent 1" w:uiPriority="72"/>
+    <w:lsdException w:name="Colorful Grid Accent 1" w:uiPriority="73"/>
+    <w:lsdException w:name="Light Shading Accent 2" w:uiPriority="60"/>
+    <w:lsdException w:name="Light List Accent 2" w:uiPriority="61"/>
+    <w:lsdException w:name="Light Grid Accent 2" w:uiPriority="62"/>
+    <w:lsdException w:name="Medium Shading 1 Accent 2" w:uiPriority="63"/>
+    <w:lsdException w:name="Medium Shading 2 Accent 2" w:uiPriority="64"/>
+    <w:lsdException w:name="Medium List 1 Accent 2" w:uiPriority="65"/>
+    <w:lsdException w:name="Medium List 2 Accent 2" w:uiPriority="66"/>
+    <w:lsdException w:name="Medium Grid 1 Accent 2" w:uiPriority="67"/>
+    <w:lsdException w:name="Medium Grid 2 Accent 2" w:uiPriority="68"/>
+    <w:lsdException w:name="Medium Grid 3 Accent 2" w:uiPriority="69"/>
+    <w:lsdException w:name="Dark List Accent 2" w:uiPriority="70"/>
+    <w:lsdException w:name="Colorful Shading Accent 2" w:uiPriority="71"/>
+    <w:lsdException w:name="Colorful List Accent 2" w:uiPriority="72"/>
+    <w:lsdException w:name="Colorful Grid Accent 2" w:uiPriority="73"/>
+    <w:lsdException w:name="Light Shading Accent 3" w:uiPriority="60"/>
+    <w:lsdException w:name="Light List Accent 3" w:uiPriority="61"/>
+    <w:lsdException w:name="Light Grid Accent 3" w:uiPriority="62"/>
+    <w:lsdException w:name="Medium Shading 1 Accent 3" w:uiPriority="63"/>
+    <w:lsdException w:name="Medium Shading 2 Accent 3" w:uiPriority="64"/>
+    <w:lsdException w:name="Medium List 1 Accent 3" w:uiPriority="65"/>
+    <w:lsdException w:name="Medium List 2 Accent 3" w:uiPriority="66"/>
+    <w:lsdException w:name="Medium Grid 1 Accent 3" w:uiPriority="67"/>
+    <w:lsdException w:name="Medium Grid 2 Accent 3" w:uiPriority="68"/>
+    <w:lsdException w:name="Medium Grid 3 Accent 3" w:uiPriority="69"/>
+    <w:lsdException w:name="Dark List Accent 3" w:uiPriority="70"/>
+    <w:lsdException w:name="Colorful Shading Accent 3" w:uiPriority="71"/>
+    <w:lsdException w:name="Colorful List Accent 3" w:uiPriority="72"/>
+    <w:lsdException w:name="Colorful Grid Accent 3" w:uiPriority="73"/>
+    <w:lsdException w:name="Light Shading Accent 4" w:uiPriority="60"/>
+    <w:lsdException w:name="Light List Accent 4" w:uiPriority="61"/>
+    <w:lsdException w:name="Light Grid Accent 4" w:uiPriority="62"/>
+    <w:lsdException w:name="Medium Shading 1 Accent 4" w:uiPriority="63"/>
+    <w:lsdException w:name="Medium Shading 2 Accent 4" w:uiPriority="64"/>
+    <w:lsdException w:name="Medium List 1 Accent 4" w:uiPriority="65"/>
+    <w:lsdException w:name="Medium List 2 Accent 4" w:uiPriority="66"/>
+    <w:lsdException w:name="Medium Grid 1 Accent 4" w:uiPriority="67"/>
+    <w:lsdException w:name="Medium Grid 2 Accent 4" w:uiPriority="68"/>
+    <w:lsdException w:name="Medium Grid 3 Accent 4" w:uiPriority="69"/>
+    <w:lsdException w:name="Dark List Accent 4" w:uiPriority="70"/>
+    <w:lsdException w:name="Colorful Shading Accent 4" w:uiPriority="71"/>
+    <w:lsdException w:name="Colorful List Accent 4" w:uiPriority="72"/>
+    <w:lsdException w:name="Colorful Grid Accent 4" w:uiPriority="73"/>
+    <w:lsdException w:name="Light Shading Accent 5" w:uiPriority="60"/>
+    <w:lsdException w:name="Light List Accent 5" w:uiPriority="61"/>
+    <w:lsdException w:name="Light Grid Accent 5" w:uiPriority="62"/>
+    <w:lsdException w:name="Medium Shading 1 Accent 5" w:uiPriority="63"/>
+    <w:lsdException w:name="Medium Shading 2 Accent 5" w:uiPriority="64"/>
+    <w:lsdException w:name="Medium List 1 Accent 5" w:uiPriority="65"/>
+    <w:lsdException w:name="Medium List 2 Accent 5" w:uiPriority="66"/>
+    <w:lsdException w:name="Medium Grid 1 Accent 5" w:uiPriority="67"/>
+    <w:lsdException w:name="Medium Grid 2 Accent 5" w:uiPriority="68"/>
+    <w:lsdException w:name="Medium Grid 3 Accent 5" w:uiPriority="69"/>
+    <w:lsdException w:name="Dark List Accent 5" w:uiPriority="70"/>
+    <w:lsdException w:name="Colorful Shading Accent 5" w:uiPriority="71"/>
+    <w:lsdException w:name="Colorful List Accent 5" w:uiPriority="72"/>
+    <w:lsdException w:name="Colorful Grid Accent 5" w:uiPriority="73"/>
+    <w:lsdException w:name="Light Shading Accent 6" w:uiPriority="60"/>
+    <w:lsdException w:name="Light List Accent 6" w:uiPriority="61"/>
+    <w:lsdException w:name="Light Grid Accent 6" w:uiPriority="62"/>
+    <w:lsdException w:name="Medium Shading 1 Accent 6" w:uiPriority="63"/>
+    <w:lsdException w:name="Medium Shading 2 Accent 6" w:uiPriority="64"/>
+    <w:lsdException w:name="Medium List 1 Accent 6" w:uiPriority="65"/>
+    <w:lsdException w:name="Medium List 2 Accent 6" w:uiPriority="66"/>
+    <w:lsdException w:name="Medium Grid 1 Accent 6" w:uiPriority="67"/>
+    <w:lsdException w:name="Medium Grid 2 Accent 6" w:uiPriority="68"/>
+    <w:lsdException w:name="Medium Grid 3 Accent 6" w:uiPriority="69"/>
+    <w:lsdException w:name="Dark List Accent 6" w:uiPriority="70"/>
+    <w:lsdException w:name="Colorful Shading Accent 6" w:uiPriority="71"/>
+    <w:lsdException w:name="Colorful List Accent 6" w:uiPriority="72"/>
+    <w:lsdException w:name="Colorful Grid Accent 6" w:uiPriority="73"/>
+    <w:lsdException w:name="Subtle Emphasis" w:uiPriority="19" w:qFormat="1"/>
+    <w:lsdException w:name="Intense Emphasis" w:uiPriority="21" w:qFormat="1"/>
+    <w:lsdException w:name="Subtle Reference" w:uiPriority="31" w:qFormat="1"/>
+    <w:lsdException w:name="Intense Reference" w:uiPriority="32" w:qFormat="1"/>
+    <w:lsdException w:name="Book Title" w:uiPriority="33" w:qFormat="1"/>
+    <w:lsdException w:name="Bibliography" w:semiHidden="1" w:uiPriority="37" w:unhideWhenUsed="1"/>
+    <w:lsdException w:name="TOC Heading" w:semiHidden="1" w:uiPriority="39" w:unhideWhenUsed="1" w:qFormat="1"/>
+    <w:lsdException w:name="Plain Table 1" w:uiPriority="41"/>
+    <w:lsdException w:name="Plain Table 2" w:uiPriority="42"/>
+    <w:lsdException w:name="Plain Table 3" w:uiPriority="43"/>
+    <w:lsdException w:name="Plain Table 4" w:uiPriority="44"/>
+    <w:lsdException w:name="Plain Table 5" w:uiPriority="45"/>
+    <w:lsdException w:name="Grid Table Light" w:uiPriority="40"/>
+    <w:lsdException w:name="Grid Table 1 Light" w:uiPriority="46"/>
+    <w:lsdException w:name="Grid Table 2" w:uiPriority="47"/>
+    <w:lsdException w:name="Grid Table 3" w:uiPriority="48"/>
+    <w:lsdException w:name="Grid Table 4" w:uiPriority="49"/>
+    <w:lsdException w:name="Grid Table 5 Dark" w:uiPriority="50"/>
+    <w:lsdException w:name="Grid Table 6 Colorful" w:uiPriority="51"/>
+    <w:lsdException w:name="Grid Table 7 Colorful" w:uiPriority="52"/>
+    <w:lsdException w:name="Grid Table 1 Light Accent 1" w:uiPriority="46"/>
+    <w:lsdException w:name="Grid Table 2 Accent 1" w:uiPriority="47"/>
+    <w:lsdException w:name="Grid Table 3 Accent 1" w:uiPriority="48"/>
+    <w:lsdException w:name="Grid Table 4 Accent 1" w:uiPriority="49"/>
+    <w:lsdException w:name="Grid Table 5 Dark Accent 1" w:uiPriority="50"/>
+    <w:lsdException w:name="Grid Table 6 Colorful Accent 1" w:uiPriority="51"/>
+    <w:lsdException w:name="Grid Table 7 Colorful Accent 1" w:uiPriority="52"/>
+    <w:lsdException w:name="Grid Table 1 Light Accent 2" w:uiPriority="46"/>
+    <w:lsdException w:name="Grid Table 2 Accent 2" w:uiPriority="47"/>
+    <w:lsdException w:name="Grid Table 3 Accent 2" w:uiPriority="48"/>
+    <w:lsdException w:name="Grid Table 4 Accent 2" w:uiPriority="49"/>
+    <w:lsdException w:name="Grid Table 5 Dark Accent 2" w:uiPriority="50"/>
+    <w:lsdException w:name="Grid Table 6 Colorful Accent 2" w:uiPriority="51"/>
+    <w:lsdException w:name="Grid Table 7 Colorful Accent 2" w:uiPriority="52"/>
+    <w:lsdException w:name="Grid Table 1 Light Accent 3" w:uiPriority="46"/>
+    <w:lsdException w:name="Grid Table 2 Accent 3" w:uiPriority="47"/>
+    <w:lsdException w:name="Grid Table 3 Accent 3" w:uiPriority="48"/>
+    <w:lsdException w:name="Grid Table 4 Accent 3" w:uiPriority="49"/>
+    <w:lsdException w:name="Grid Table 5 Dark Accent 3" w:uiPriority="50"/>
+    <w:lsdException w:name="Grid Table 6 Colorful Accent 3" w:uiPriority="51"/>
+    <w:lsdException w:name="Grid Table 7 Colorful Accent 3" w:uiPriority="52"/>
+    <w:lsdException w:name="Grid Table 1 Light Accent 4" w:uiPriority="46"/>
+    <w:lsdException w:name="Grid Table 2 Accent 4" w:uiPriority="47"/>
+    <w:lsdException w:name="Grid Table 3 Accent 4" w:uiPriority="48"/>
+    <w:lsdException w:name="Grid Table 4 Accent 4" w:uiPriority="49"/>
+    <w:lsdException w:name="Grid Table 5 Dark Accent 4" w:uiPriority="50"/>
+    <w:lsdException w:name="Grid Table 6 Colorful Accent 4" w:uiPriority="51"/>
+    <w:lsdException w:name="Grid Table 7 Colorful Accent 4" w:uiPriority="52"/>
+    <w:lsdException w:name="Grid Table 1 Light Accent 5" w:uiPriority="46"/>
+    <w:lsdException w:name="Grid Table 2 Accent 5" w:uiPriority="47"/>
+    <w:lsdException w:name="Grid Table 3 Accent 5" w:uiPriority="48"/>
+    <w:lsdException w:name="Grid Table 4 Accent 5" w:uiPriority="49"/>
+    <w:lsdException w:name="Grid Table 5 Dark Accent 5" w:uiPriority="50"/>
+    <w:lsdException w:name="Grid Table 6 Colorful Accent 5" w:uiPriority="51"/>
+    <w:lsdException w:name="Grid Table 7 Colorful Accent 5" w:uiPriority="52"/>
+    <w:lsdException w:name="Grid Table 1 Light Accent 6" w:uiPriority="46"/>
+    <w:lsdException w:name="Grid Table 2 Accent 6" w:uiPriority="47"/>
+    <w:lsdException w:name="Grid Table 3 Accent 6" w:uiPriority="48"/>
+    <w:lsdException w:name="Grid Table 4 Accent 6" w:uiPriority="49"/>
+    <w:lsdException w:name="Grid Table 5 Dark Accent 6" w:uiPriority="50"/>
+    <w:lsdException w:name="Grid Table 6 Colorful Accent 6" w:uiPriority="51"/>
+    <w:lsdException w:name="Grid Table 7 Colorful Accent 6" w:uiPriority="52"/>
+    <w:lsdException w:name="List Table 1 Light" w:uiPriority="46"/>
+    <w:lsdException w:name="List Table 2" w:uiPriority="47"/>
+    <w:lsdException w:name="List Table 3" w:uiPriority="48"/>
+    <w:lsdException w:name="List Table 4" w:uiPriority="49"/>
+    <w:lsdException w:name="List Table 5 Dark" w:uiPriority="50"/>
+    <w:lsdException w:name="List Table 6 Colorful" w:uiPriority="51"/>
+    <w:lsdException w:name="List Table 7 Colorful" w:uiPriority="52"/>
+    <w:lsdException w:name="List Table 1 Light Accent 1" w:uiPriority="46"/>
+    <w:lsdException w:name="List Table 2 Accent 1" w:uiPriority="47"/>
+    <w:lsdException w:name="List Table 3 Accent 1" w:uiPriority="48"/>
+    <w:lsdException w:name="List Table 4 Accent 1" w:uiPriority="49"/>
+    <w:lsdException w:name="List Table 5 Dark Accent 1" w:uiPriority="50"/>
+    <w:lsdException w:name="List Table 6 Colorful Accent 1" w:uiPriority="51"/>
+    <w:lsdException w:name="List Table 7 Colorful Accent 1" w:uiPriority="52"/>
+    <w:lsdException w:name="List Table 1 Light Accent 2" w:uiPriority="46"/>
+    <w:lsdException w:name="List Table 2 Accent 2" w:uiPriority="47"/>
+    <w:lsdException w:name="List Table 3 Accent 2" w:uiPriority="48"/>
+    <w:lsdException w:name="List Table 4 Accent 2" w:uiPriority="49"/>
+    <w:lsdException w:name="List Table 5 Dark Accent 2" w:uiPriority="50"/>
+    <w:lsdException w:name="List Table 6 Colorful Accent 2" w:uiPriority="51"/>
+    <w:lsdException w:name="List Table 7 Colorful Accent 2" w:uiPriority="52"/>
+    <w:lsdException w:name="List Table 1 Light Accent 3" w:uiPriority="46"/>
+    <w:lsdException w:name="List Table 2 Accent 3" w:uiPriority="47"/>
+    <w:lsdException w:name="List Table 3 Accent 3" w:uiPriority="48"/>
+    <w:lsdException w:name="List Table 4 Accent 3" w:uiPriority="49"/>
+    <w:lsdException w:name="List Table 5 Dark Accent 3" w:uiPriority="50"/>
+    <w:lsdException w:name="List Table 6 Colorful Accent 3" w:uiPriority="51"/>
+    <w:lsdException w:name="List Table 7 Colorful Accent 3" w:uiPriority="52"/>
+    <w:lsdException w:name="List Table 1 Light Accent 4" w:uiPriority="46"/>
+    <w:lsdException w:name="List Table 2 Accent 4" w:uiPriority="47"/>
+    <w:lsdException w:name="List Table 3 Accent 4" w:uiPriority="48"/>
+    <w:lsdException w:name="List Table 4 Accent 4" w:uiPriority="49"/>
+    <w:lsdException w:name="List Table 5 Dark Accent 4" w:uiPriority="50"/>
+    <w:lsdException w:name="List Table 6 Colorful Accent 4" w:uiPriority="51"/>
+    <w:lsdException w:name="List Table 7 Colorful Accent 4" w:uiPriority="52"/>
+    <w:lsdException w:name="List Table 1 Light Accent 5" w:uiPriority="46"/>
+    <w:lsdException w:name="List Table 2 Accent 5" w:uiPriority="47"/>
+    <w:lsdException w:name="List Table 3 Accent 5" w:uiPriority="48"/>
+    <w:lsdException w:name="List Table 4 Accent 5" w:uiPriority="49"/>
+    <w:lsdException w:name="List Table 5 Dark Accent 5" w:uiPriority="50"/>
+    <w:lsdException w:name="List Table 6 Colorful Accent 5" w:uiPriority="51"/>
+    <w:lsdException w:name="List Table 7 Colorful Accent 5" w:uiPriority="52"/>
+    <w:lsdException w:name="List Table 1 Light Accent 6" w:uiPriority="46"/>
+    <w:lsdException w:name="List Table 2 Accent 6" w:uiPriority="47"/>
+    <w:lsdException w:name="List Table 3 Accent 6" w:uiPriority="48"/>
+    <w:lsdException w:name="List Table 4 Accent 6" w:uiPriority="49"/>
+    <w:lsdException w:name="List Table 5 Dark Accent 6" w:uiPriority="50"/>
+    <w:lsdException w:name="List Table 6 Colorful Accent 6" w:uiPriority="51"/>
+    <w:lsdException w:name="List Table 7 Colorful Accent 6" w:uiPriority="52"/>
+  </w:latentStyles>
+  <w:style w:type="paragraph" w:default="1" w:styleId="Normal">
+    <w:name w:val="Normal"/>
+    <w:qFormat/>
+  </w:style>
+  <w:style w:type="character" w:default="1" w:styleId="DefaultParagraphFont">
+    <w:name w:val="Default Paragraph Font"/>
+    <w:uiPriority w:val="1"/>
+    <w:semiHidden/>
+    <w:unhideWhenUsed/>
+  </w:style>
+  <w:style w:type="table" w:default="1" w:styleId="TableNormal">
+    <w:name w:val="Normal Table"/>
+    <w:uiPriority w:val="99"/>
+    <w:semiHidden/>
+    <w:unhideWhenUsed/>
+    <w:tblPr>
+      <w:tblInd w:w="0" w:type="dxa"/>
+      <w:tblCellMar>
+        <w:top w:w="0" w:type="dxa"/>
+        <w:left w:w="108" w:type="dxa"/>
+        <w:bottom w:w="0" w:type="dxa"/>
+        <w:right w:w="108" w:type="dxa"/>
+      </w:tblCellMar>
+    </w:tblPr>
+  </w:style>
+  <w:style w:type="numbering" w:default="1" w:styleId="NoList">
+    <w:name w:val="No List"/>
+    <w:uiPriority w:val="99"/>
+    <w:semiHidden/>
+    <w:unhideWhenUsed/>
+  </w:style>
+  <w:style w:type="character" w:styleId="PlaceholderText">
+    <w:name w:val="Placeholder Text"/>
+    <w:basedOn w:val="DefaultParagraphFont"/>
+    <w:uiPriority w:val="99"/>
+    <w:semiHidden/>
+    <w:rsid w:val="00BB3F0B"/>
+    <w:rPr>
+      <w:color w:val="808080"/>
+    </w:rPr>
+  </w:style>
+</w:styles>
+</file>
+
+<file path=word/glossary/webSettings.xml><?xml version="1.0" encoding="utf-8"?>
+<w:webSettings xmlns:mc="http://schemas.openxmlformats.org/markup-compatibility/2006" xmlns:r="http://schemas.openxmlformats.org/officeDocument/2006/relationships" xmlns:w="http://schemas.openxmlformats.org/wordprocessingml/2006/main" xmlns:w14="http://schemas.microsoft.com/office/word/2010/wordml" xmlns:w15="http://schemas.microsoft.com/office/word/2012/wordml" mc:Ignorable="w14 w15">
+  <w:optimizeForBrowser/>
+  <w:allowPNG/>
+</w:webSettings>
 </file>
 
 <file path=word/theme/theme1.xml><?xml version="1.0" encoding="utf-8"?>
@@ -32972,7 +34007,7 @@
 </file>
 
 <file path=customXml/itemProps1.xml><?xml version="1.0" encoding="utf-8"?>
-<ds:datastoreItem xmlns:ds="http://schemas.openxmlformats.org/officeDocument/2006/customXml" ds:itemID="{832C29E1-78AB-4D37-9D82-6B7029EBF5B1}">
+<ds:datastoreItem xmlns:ds="http://schemas.openxmlformats.org/officeDocument/2006/customXml" ds:itemID="{044000C5-F626-4864-B2C3-B01E7437600D}">
   <ds:schemaRefs>
     <ds:schemaRef ds:uri="http://schemas.openxmlformats.org/officeDocument/2006/bibliography"/>
   </ds:schemaRefs>

</xml_diff>